<commit_message>
acceptatie test skill_tree done
</commit_message>
<xml_diff>
--- a/Project-Rick/acceptatie_SKilltree.docx
+++ b/Project-Rick/acceptatie_SKilltree.docx
@@ -1007,6 +1007,3484 @@
                 <w14:ligatures w14:val="none"/>
               </w:rPr>
               <w:t>0</w:t>
+            </w:r>
+          </w:p>
+        </w:tc>
+        <w:tc>
+          <w:tcPr>
+            <w:tcW w:w="990" w:type="dxa"/>
+            <w:tcBorders>
+              <w:top w:val="single" w:sz="6" w:space="0" w:color="FFFFFF"/>
+              <w:left w:val="single" w:sz="6" w:space="0" w:color="FFFFFF"/>
+              <w:bottom w:val="single" w:sz="6" w:space="0" w:color="FFFFFF"/>
+              <w:right w:val="single" w:sz="6" w:space="0" w:color="FFFFFF"/>
+            </w:tcBorders>
+            <w:shd w:val="clear" w:color="auto" w:fill="90C226"/>
+            <w:hideMark/>
+          </w:tcPr>
+          <w:p>
+            <w:pPr>
+              <w:spacing w:before="100" w:beforeAutospacing="1" w:after="100" w:afterAutospacing="1" w:line="240" w:lineRule="auto"/>
+              <w:textAlignment w:val="baseline"/>
+              <w:rPr>
+                <w:rFonts w:ascii="Times New Roman" w:eastAsia="Times New Roman" w:hAnsi="Times New Roman" w:cs="Times New Roman"/>
+                <w:b/>
+                <w:bCs/>
+                <w:color w:val="FFFFFF"/>
+                <w:kern w:val="0"/>
+                <w:sz w:val="24"/>
+                <w:szCs w:val="24"/>
+                <w:lang w:eastAsia="nl-NL"/>
+                <w14:ligatures w14:val="none"/>
+              </w:rPr>
+            </w:pPr>
+            <w:r>
+              <w:rPr>
+                <w:rFonts w:ascii="Trebuchet MS" w:eastAsia="Times New Roman" w:hAnsi="Trebuchet MS" w:cs="Times New Roman"/>
+                <w:b/>
+                <w:bCs/>
+                <w:color w:val="FFFFFF"/>
+                <w:kern w:val="0"/>
+                <w:lang w:eastAsia="nl-NL"/>
+                <w14:ligatures w14:val="none"/>
+              </w:rPr>
+              <w:t>Door</w:t>
+            </w:r>
+            <w:r>
+              <w:rPr>
+                <w:rFonts w:ascii="Arial" w:eastAsia="Times New Roman" w:hAnsi="Arial" w:cs="Arial"/>
+                <w:b/>
+                <w:bCs/>
+                <w:color w:val="FFFFFF"/>
+                <w:kern w:val="0"/>
+                <w:lang w:eastAsia="nl-NL"/>
+                <w14:ligatures w14:val="none"/>
+              </w:rPr>
+              <w:t>​</w:t>
+            </w:r>
+          </w:p>
+        </w:tc>
+        <w:tc>
+          <w:tcPr>
+            <w:tcW w:w="2505" w:type="dxa"/>
+            <w:tcBorders>
+              <w:top w:val="single" w:sz="6" w:space="0" w:color="FFFFFF"/>
+              <w:left w:val="single" w:sz="6" w:space="0" w:color="FFFFFF"/>
+              <w:bottom w:val="single" w:sz="6" w:space="0" w:color="FFFFFF"/>
+              <w:right w:val="single" w:sz="6" w:space="0" w:color="FFFFFF"/>
+            </w:tcBorders>
+            <w:shd w:val="clear" w:color="auto" w:fill="90C226"/>
+            <w:hideMark/>
+          </w:tcPr>
+          <w:p>
+            <w:pPr>
+              <w:spacing w:before="100" w:beforeAutospacing="1" w:after="100" w:afterAutospacing="1" w:line="240" w:lineRule="auto"/>
+              <w:textAlignment w:val="baseline"/>
+              <w:rPr>
+                <w:rFonts w:ascii="Times New Roman" w:eastAsia="Times New Roman" w:hAnsi="Times New Roman" w:cs="Times New Roman"/>
+                <w:b/>
+                <w:bCs/>
+                <w:color w:val="FFFFFF"/>
+                <w:kern w:val="0"/>
+                <w:sz w:val="24"/>
+                <w:szCs w:val="24"/>
+                <w:lang w:eastAsia="nl-NL"/>
+                <w14:ligatures w14:val="none"/>
+              </w:rPr>
+            </w:pPr>
+            <w:r>
+              <w:rPr>
+                <w:rFonts w:ascii="Trebuchet MS" w:eastAsia="Times New Roman" w:hAnsi="Trebuchet MS" w:cs="Times New Roman"/>
+                <w:b/>
+                <w:bCs/>
+                <w:color w:val="FFFFFF"/>
+                <w:kern w:val="0"/>
+                <w:lang w:eastAsia="nl-NL"/>
+                <w14:ligatures w14:val="none"/>
+              </w:rPr>
+              <w:t> </w:t>
+            </w:r>
+            <w:r>
+              <w:rPr>
+                <w:rFonts w:ascii="Arial" w:eastAsia="Times New Roman" w:hAnsi="Arial" w:cs="Arial"/>
+                <w:b/>
+                <w:bCs/>
+                <w:color w:val="FFFFFF"/>
+                <w:kern w:val="0"/>
+                <w:lang w:eastAsia="nl-NL"/>
+                <w14:ligatures w14:val="none"/>
+              </w:rPr>
+              <w:t>​</w:t>
+            </w:r>
+            <w:r>
+              <w:rPr>
+                <w:rFonts w:ascii="Arial" w:eastAsia="Times New Roman" w:hAnsi="Arial" w:cs="Arial"/>
+                <w:b/>
+                <w:bCs/>
+                <w:color w:val="FFFFFF"/>
+                <w:kern w:val="0"/>
+                <w:lang w:eastAsia="nl-NL"/>
+                <w14:ligatures w14:val="none"/>
+              </w:rPr>
+              <w:t>Rick</w:t>
+            </w:r>
+          </w:p>
+        </w:tc>
+      </w:tr>
+    </w:tbl>
+    <w:p/>
+    <w:tbl>
+      <w:tblPr>
+        <w:tblW w:w="9056" w:type="dxa"/>
+        <w:tblBorders>
+          <w:top w:val="outset" w:sz="6" w:space="0" w:color="auto"/>
+          <w:left w:val="outset" w:sz="6" w:space="0" w:color="auto"/>
+          <w:bottom w:val="outset" w:sz="6" w:space="0" w:color="auto"/>
+          <w:right w:val="outset" w:sz="6" w:space="0" w:color="auto"/>
+        </w:tblBorders>
+        <w:tblCellMar>
+          <w:top w:w="15" w:type="dxa"/>
+          <w:left w:w="15" w:type="dxa"/>
+          <w:bottom w:w="15" w:type="dxa"/>
+          <w:right w:w="15" w:type="dxa"/>
+        </w:tblCellMar>
+        <w:tblLook w:val="04A0" w:firstRow="1" w:lastRow="0" w:firstColumn="1" w:lastColumn="0" w:noHBand="0" w:noVBand="1"/>
+      </w:tblPr>
+      <w:tblGrid>
+        <w:gridCol w:w="2218"/>
+        <w:gridCol w:w="763"/>
+        <w:gridCol w:w="1184"/>
+        <w:gridCol w:w="1273"/>
+        <w:gridCol w:w="1328"/>
+        <w:gridCol w:w="755"/>
+        <w:gridCol w:w="1535"/>
+      </w:tblGrid>
+      <w:tr>
+        <w:trPr>
+          <w:trHeight w:val="1080"/>
+        </w:trPr>
+        <w:tc>
+          <w:tcPr>
+            <w:tcW w:w="2218" w:type="dxa"/>
+            <w:tcBorders>
+              <w:top w:val="single" w:sz="6" w:space="0" w:color="FFFFFF"/>
+              <w:left w:val="single" w:sz="6" w:space="0" w:color="FFFFFF"/>
+              <w:bottom w:val="single" w:sz="6" w:space="0" w:color="FFFFFF"/>
+              <w:right w:val="single" w:sz="6" w:space="0" w:color="FFFFFF"/>
+            </w:tcBorders>
+            <w:shd w:val="clear" w:color="auto" w:fill="90C226"/>
+            <w:hideMark/>
+          </w:tcPr>
+          <w:p>
+            <w:pPr>
+              <w:spacing w:before="100" w:beforeAutospacing="1" w:after="100" w:afterAutospacing="1" w:line="240" w:lineRule="auto"/>
+              <w:textAlignment w:val="baseline"/>
+              <w:rPr>
+                <w:rFonts w:ascii="Times New Roman" w:eastAsia="Times New Roman" w:hAnsi="Times New Roman" w:cs="Times New Roman"/>
+                <w:b/>
+                <w:bCs/>
+                <w:color w:val="FFFFFF"/>
+                <w:kern w:val="0"/>
+                <w:sz w:val="24"/>
+                <w:szCs w:val="24"/>
+                <w:lang w:eastAsia="nl-NL"/>
+                <w14:ligatures w14:val="none"/>
+              </w:rPr>
+            </w:pPr>
+            <w:r>
+              <w:rPr>
+                <w:rFonts w:ascii="Trebuchet MS" w:eastAsia="Times New Roman" w:hAnsi="Trebuchet MS" w:cs="Times New Roman"/>
+                <w:b/>
+                <w:bCs/>
+                <w:color w:val="FFFFFF"/>
+                <w:kern w:val="0"/>
+                <w:lang w:eastAsia="nl-NL"/>
+                <w14:ligatures w14:val="none"/>
+              </w:rPr>
+              <w:t>Actie</w:t>
+            </w:r>
+            <w:r>
+              <w:rPr>
+                <w:rFonts w:ascii="Arial" w:eastAsia="Times New Roman" w:hAnsi="Arial" w:cs="Arial"/>
+                <w:b/>
+                <w:bCs/>
+                <w:color w:val="FFFFFF"/>
+                <w:kern w:val="0"/>
+                <w:lang w:eastAsia="nl-NL"/>
+                <w14:ligatures w14:val="none"/>
+              </w:rPr>
+              <w:t>​</w:t>
+            </w:r>
+          </w:p>
+        </w:tc>
+        <w:tc>
+          <w:tcPr>
+            <w:tcW w:w="6838" w:type="dxa"/>
+            <w:gridSpan w:val="6"/>
+            <w:tcBorders>
+              <w:top w:val="single" w:sz="6" w:space="0" w:color="FFFFFF"/>
+              <w:left w:val="single" w:sz="6" w:space="0" w:color="FFFFFF"/>
+              <w:bottom w:val="single" w:sz="6" w:space="0" w:color="FFFFFF"/>
+              <w:right w:val="single" w:sz="6" w:space="0" w:color="FFFFFF"/>
+            </w:tcBorders>
+            <w:shd w:val="clear" w:color="auto" w:fill="90C226"/>
+            <w:hideMark/>
+          </w:tcPr>
+          <w:p>
+            <w:pPr>
+              <w:spacing w:before="100" w:beforeAutospacing="1" w:after="100" w:afterAutospacing="1" w:line="240" w:lineRule="auto"/>
+              <w:textAlignment w:val="baseline"/>
+              <w:rPr>
+                <w:rFonts w:ascii="Times New Roman" w:eastAsia="Times New Roman" w:hAnsi="Times New Roman" w:cs="Times New Roman"/>
+                <w:b/>
+                <w:bCs/>
+                <w:color w:val="FFFFFF"/>
+                <w:kern w:val="0"/>
+                <w:sz w:val="24"/>
+                <w:szCs w:val="24"/>
+                <w:lang w:eastAsia="nl-NL"/>
+                <w14:ligatures w14:val="none"/>
+              </w:rPr>
+            </w:pPr>
+            <w:r>
+              <w:rPr>
+                <w:rFonts w:ascii="Trebuchet MS" w:eastAsia="Times New Roman" w:hAnsi="Trebuchet MS" w:cs="Times New Roman"/>
+                <w:b/>
+                <w:bCs/>
+                <w:color w:val="FFFFFF"/>
+                <w:kern w:val="0"/>
+                <w:lang w:eastAsia="nl-NL"/>
+                <w14:ligatures w14:val="none"/>
+              </w:rPr>
+              <w:t> </w:t>
+            </w:r>
+            <w:r>
+              <w:rPr>
+                <w:rFonts w:ascii="Arial" w:eastAsia="Times New Roman" w:hAnsi="Arial" w:cs="Arial"/>
+                <w:b/>
+                <w:bCs/>
+                <w:color w:val="FFFFFF"/>
+                <w:kern w:val="0"/>
+                <w:lang w:eastAsia="nl-NL"/>
+                <w14:ligatures w14:val="none"/>
+              </w:rPr>
+              <w:t>​</w:t>
+            </w:r>
+            <w:r>
+              <w:rPr>
+                <w:rFonts w:ascii="Arial" w:eastAsia="Times New Roman" w:hAnsi="Arial" w:cs="Arial"/>
+                <w:b/>
+                <w:bCs/>
+                <w:color w:val="FFFFFF"/>
+                <w:kern w:val="0"/>
+                <w:lang w:eastAsia="nl-NL"/>
+                <w14:ligatures w14:val="none"/>
+              </w:rPr>
+              <w:t>Een skill selecteren</w:t>
+            </w:r>
+          </w:p>
+        </w:tc>
+      </w:tr>
+      <w:tr>
+        <w:trPr>
+          <w:trHeight w:val="1080"/>
+        </w:trPr>
+        <w:tc>
+          <w:tcPr>
+            <w:tcW w:w="2218" w:type="dxa"/>
+            <w:tcBorders>
+              <w:top w:val="single" w:sz="6" w:space="0" w:color="FFFFFF"/>
+              <w:left w:val="single" w:sz="6" w:space="0" w:color="FFFFFF"/>
+              <w:bottom w:val="single" w:sz="6" w:space="0" w:color="FFFFFF"/>
+              <w:right w:val="single" w:sz="6" w:space="0" w:color="FFFFFF"/>
+            </w:tcBorders>
+            <w:shd w:val="clear" w:color="auto" w:fill="90C226"/>
+            <w:hideMark/>
+          </w:tcPr>
+          <w:p>
+            <w:pPr>
+              <w:spacing w:before="100" w:beforeAutospacing="1" w:after="100" w:afterAutospacing="1" w:line="240" w:lineRule="auto"/>
+              <w:textAlignment w:val="baseline"/>
+              <w:rPr>
+                <w:rFonts w:ascii="Times New Roman" w:eastAsia="Times New Roman" w:hAnsi="Times New Roman" w:cs="Times New Roman"/>
+                <w:b/>
+                <w:bCs/>
+                <w:color w:val="FFFFFF"/>
+                <w:kern w:val="0"/>
+                <w:sz w:val="24"/>
+                <w:szCs w:val="24"/>
+                <w:lang w:eastAsia="nl-NL"/>
+                <w14:ligatures w14:val="none"/>
+              </w:rPr>
+            </w:pPr>
+            <w:r>
+              <w:rPr>
+                <w:rFonts w:ascii="Trebuchet MS" w:eastAsia="Times New Roman" w:hAnsi="Trebuchet MS" w:cs="Times New Roman"/>
+                <w:b/>
+                <w:bCs/>
+                <w:color w:val="FFFFFF"/>
+                <w:kern w:val="0"/>
+                <w:lang w:eastAsia="nl-NL"/>
+                <w14:ligatures w14:val="none"/>
+              </w:rPr>
+              <w:t>S</w:t>
+            </w:r>
+            <w:r>
+              <w:rPr>
+                <w:rFonts w:ascii="Trebuchet MS" w:eastAsia="Times New Roman" w:hAnsi="Trebuchet MS" w:cs="Times New Roman"/>
+                <w:b/>
+                <w:bCs/>
+                <w:color w:val="FFFFFF"/>
+                <w:kern w:val="0"/>
+                <w:lang w:eastAsia="nl-NL"/>
+                <w14:ligatures w14:val="none"/>
+              </w:rPr>
+              <w:t>cenario</w:t>
+            </w:r>
+            <w:r>
+              <w:rPr>
+                <w:rFonts w:ascii="Arial" w:eastAsia="Times New Roman" w:hAnsi="Arial" w:cs="Arial"/>
+                <w:b/>
+                <w:bCs/>
+                <w:color w:val="FFFFFF"/>
+                <w:kern w:val="0"/>
+                <w:lang w:eastAsia="nl-NL"/>
+                <w14:ligatures w14:val="none"/>
+              </w:rPr>
+              <w:t>​</w:t>
+            </w:r>
+          </w:p>
+        </w:tc>
+        <w:tc>
+          <w:tcPr>
+            <w:tcW w:w="6838" w:type="dxa"/>
+            <w:gridSpan w:val="6"/>
+            <w:tcBorders>
+              <w:top w:val="single" w:sz="6" w:space="0" w:color="FFFFFF"/>
+              <w:left w:val="single" w:sz="6" w:space="0" w:color="FFFFFF"/>
+              <w:bottom w:val="single" w:sz="6" w:space="0" w:color="FFFFFF"/>
+              <w:right w:val="single" w:sz="6" w:space="0" w:color="FFFFFF"/>
+            </w:tcBorders>
+            <w:shd w:val="clear" w:color="auto" w:fill="90C226"/>
+            <w:hideMark/>
+          </w:tcPr>
+          <w:p>
+            <w:pPr>
+              <w:tabs>
+                <w:tab w:val="left" w:pos="1416"/>
+              </w:tabs>
+              <w:spacing w:before="100" w:beforeAutospacing="1" w:after="100" w:afterAutospacing="1" w:line="240" w:lineRule="auto"/>
+              <w:textAlignment w:val="baseline"/>
+              <w:rPr>
+                <w:rFonts w:ascii="Arial" w:eastAsia="Times New Roman" w:hAnsi="Arial" w:cs="Arial"/>
+                <w:b/>
+                <w:bCs/>
+                <w:color w:val="FFFFFF"/>
+                <w:kern w:val="0"/>
+                <w:lang w:eastAsia="nl-NL"/>
+                <w14:ligatures w14:val="none"/>
+              </w:rPr>
+            </w:pPr>
+            <w:r>
+              <w:rPr>
+                <w:rFonts w:ascii="Trebuchet MS" w:eastAsia="Times New Roman" w:hAnsi="Trebuchet MS" w:cs="Times New Roman"/>
+                <w:b/>
+                <w:bCs/>
+                <w:color w:val="FFFFFF"/>
+                <w:kern w:val="0"/>
+                <w:lang w:eastAsia="nl-NL"/>
+                <w14:ligatures w14:val="none"/>
+              </w:rPr>
+              <w:t> </w:t>
+            </w:r>
+            <w:r>
+              <w:rPr>
+                <w:rFonts w:ascii="Arial" w:eastAsia="Times New Roman" w:hAnsi="Arial" w:cs="Arial"/>
+                <w:b/>
+                <w:bCs/>
+                <w:color w:val="FFFFFF"/>
+                <w:kern w:val="0"/>
+                <w:lang w:eastAsia="nl-NL"/>
+                <w14:ligatures w14:val="none"/>
+              </w:rPr>
+              <w:t>​</w:t>
+            </w:r>
+            <w:r>
+              <w:rPr>
+                <w:rFonts w:ascii="Arial" w:eastAsia="Times New Roman" w:hAnsi="Arial" w:cs="Arial"/>
+                <w:b/>
+                <w:bCs/>
+                <w:color w:val="FFFFFF"/>
+                <w:kern w:val="0"/>
+                <w:lang w:eastAsia="nl-NL"/>
+                <w14:ligatures w14:val="none"/>
+              </w:rPr>
+              <w:t xml:space="preserve">Ik wil </w:t>
+            </w:r>
+            <w:r>
+              <w:rPr>
+                <w:rFonts w:ascii="Arial" w:eastAsia="Times New Roman" w:hAnsi="Arial" w:cs="Arial"/>
+                <w:b/>
+                <w:bCs/>
+                <w:color w:val="FFFFFF"/>
+                <w:kern w:val="0"/>
+                <w:lang w:eastAsia="nl-NL"/>
+                <w14:ligatures w14:val="none"/>
+              </w:rPr>
+              <w:t>een skill selecteren in de skill tree</w:t>
+            </w:r>
+          </w:p>
+          <w:p>
+            <w:pPr>
+              <w:rPr>
+                <w:rFonts w:ascii="Times New Roman" w:eastAsia="Times New Roman" w:hAnsi="Times New Roman" w:cs="Times New Roman"/>
+                <w:sz w:val="24"/>
+                <w:szCs w:val="24"/>
+                <w:lang w:eastAsia="nl-NL"/>
+              </w:rPr>
+            </w:pPr>
+          </w:p>
+        </w:tc>
+      </w:tr>
+      <w:tr>
+        <w:trPr>
+          <w:trHeight w:val="1080"/>
+        </w:trPr>
+        <w:tc>
+          <w:tcPr>
+            <w:tcW w:w="2218" w:type="dxa"/>
+            <w:tcBorders>
+              <w:top w:val="single" w:sz="6" w:space="0" w:color="FFFFFF"/>
+              <w:left w:val="single" w:sz="6" w:space="0" w:color="FFFFFF"/>
+              <w:bottom w:val="single" w:sz="6" w:space="0" w:color="FFFFFF"/>
+              <w:right w:val="single" w:sz="6" w:space="0" w:color="FFFFFF"/>
+            </w:tcBorders>
+            <w:shd w:val="clear" w:color="auto" w:fill="90C226"/>
+            <w:hideMark/>
+          </w:tcPr>
+          <w:p>
+            <w:pPr>
+              <w:spacing w:before="100" w:beforeAutospacing="1" w:after="100" w:afterAutospacing="1" w:line="240" w:lineRule="auto"/>
+              <w:textAlignment w:val="baseline"/>
+              <w:rPr>
+                <w:rFonts w:ascii="Times New Roman" w:eastAsia="Times New Roman" w:hAnsi="Times New Roman" w:cs="Times New Roman"/>
+                <w:b/>
+                <w:bCs/>
+                <w:color w:val="FFFFFF"/>
+                <w:kern w:val="0"/>
+                <w:sz w:val="24"/>
+                <w:szCs w:val="24"/>
+                <w:lang w:eastAsia="nl-NL"/>
+                <w14:ligatures w14:val="none"/>
+              </w:rPr>
+            </w:pPr>
+            <w:r>
+              <w:rPr>
+                <w:rFonts w:ascii="Trebuchet MS" w:eastAsia="Times New Roman" w:hAnsi="Trebuchet MS" w:cs="Times New Roman"/>
+                <w:b/>
+                <w:bCs/>
+                <w:color w:val="FFFFFF"/>
+                <w:kern w:val="0"/>
+                <w:lang w:eastAsia="nl-NL"/>
+                <w14:ligatures w14:val="none"/>
+              </w:rPr>
+              <w:t>Verwacht resultaat</w:t>
+            </w:r>
+            <w:r>
+              <w:rPr>
+                <w:rFonts w:ascii="Arial" w:eastAsia="Times New Roman" w:hAnsi="Arial" w:cs="Arial"/>
+                <w:b/>
+                <w:bCs/>
+                <w:color w:val="FFFFFF"/>
+                <w:kern w:val="0"/>
+                <w:lang w:eastAsia="nl-NL"/>
+                <w14:ligatures w14:val="none"/>
+              </w:rPr>
+              <w:t>​</w:t>
+            </w:r>
+          </w:p>
+        </w:tc>
+        <w:tc>
+          <w:tcPr>
+            <w:tcW w:w="6838" w:type="dxa"/>
+            <w:gridSpan w:val="6"/>
+            <w:tcBorders>
+              <w:top w:val="single" w:sz="6" w:space="0" w:color="FFFFFF"/>
+              <w:left w:val="single" w:sz="6" w:space="0" w:color="FFFFFF"/>
+              <w:bottom w:val="single" w:sz="6" w:space="0" w:color="FFFFFF"/>
+              <w:right w:val="single" w:sz="6" w:space="0" w:color="FFFFFF"/>
+            </w:tcBorders>
+            <w:shd w:val="clear" w:color="auto" w:fill="90C226"/>
+            <w:hideMark/>
+          </w:tcPr>
+          <w:p>
+            <w:pPr>
+              <w:spacing w:before="100" w:beforeAutospacing="1" w:after="100" w:afterAutospacing="1" w:line="240" w:lineRule="auto"/>
+              <w:textAlignment w:val="baseline"/>
+              <w:rPr>
+                <w:rFonts w:ascii="Times New Roman" w:eastAsia="Times New Roman" w:hAnsi="Times New Roman" w:cs="Times New Roman"/>
+                <w:b/>
+                <w:bCs/>
+                <w:color w:val="FFFFFF"/>
+                <w:kern w:val="0"/>
+                <w:sz w:val="24"/>
+                <w:szCs w:val="24"/>
+                <w:lang w:eastAsia="nl-NL"/>
+                <w14:ligatures w14:val="none"/>
+              </w:rPr>
+            </w:pPr>
+            <w:r>
+              <w:rPr>
+                <w:rFonts w:ascii="Trebuchet MS" w:eastAsia="Times New Roman" w:hAnsi="Trebuchet MS" w:cs="Times New Roman"/>
+                <w:b/>
+                <w:bCs/>
+                <w:color w:val="FFFFFF"/>
+                <w:kern w:val="0"/>
+                <w:lang w:eastAsia="nl-NL"/>
+                <w14:ligatures w14:val="none"/>
+              </w:rPr>
+              <w:t> </w:t>
+            </w:r>
+            <w:r>
+              <w:rPr>
+                <w:rFonts w:ascii="Arial" w:eastAsia="Times New Roman" w:hAnsi="Arial" w:cs="Arial"/>
+                <w:b/>
+                <w:bCs/>
+                <w:color w:val="FFFFFF"/>
+                <w:kern w:val="0"/>
+                <w:lang w:eastAsia="nl-NL"/>
+                <w14:ligatures w14:val="none"/>
+              </w:rPr>
+              <w:t>​</w:t>
+            </w:r>
+            <w:r>
+              <w:rPr>
+                <w:rFonts w:ascii="Arial" w:eastAsia="Times New Roman" w:hAnsi="Arial" w:cs="Arial"/>
+                <w:b/>
+                <w:bCs/>
+                <w:color w:val="FFFFFF"/>
+                <w:kern w:val="0"/>
+                <w:lang w:eastAsia="nl-NL"/>
+                <w14:ligatures w14:val="none"/>
+              </w:rPr>
+              <w:t>De skill word geselecteerd de border word dikgedrukt</w:t>
+            </w:r>
+          </w:p>
+        </w:tc>
+      </w:tr>
+      <w:tr>
+        <w:trPr>
+          <w:trHeight w:val="1080"/>
+        </w:trPr>
+        <w:tc>
+          <w:tcPr>
+            <w:tcW w:w="2218" w:type="dxa"/>
+            <w:tcBorders>
+              <w:top w:val="single" w:sz="6" w:space="0" w:color="FFFFFF"/>
+              <w:left w:val="single" w:sz="6" w:space="0" w:color="FFFFFF"/>
+              <w:bottom w:val="single" w:sz="6" w:space="0" w:color="FFFFFF"/>
+              <w:right w:val="single" w:sz="6" w:space="0" w:color="FFFFFF"/>
+            </w:tcBorders>
+            <w:shd w:val="clear" w:color="auto" w:fill="90C226"/>
+            <w:hideMark/>
+          </w:tcPr>
+          <w:p>
+            <w:pPr>
+              <w:spacing w:before="100" w:beforeAutospacing="1" w:after="100" w:afterAutospacing="1" w:line="240" w:lineRule="auto"/>
+              <w:textAlignment w:val="baseline"/>
+              <w:rPr>
+                <w:rFonts w:ascii="Times New Roman" w:eastAsia="Times New Roman" w:hAnsi="Times New Roman" w:cs="Times New Roman"/>
+                <w:b/>
+                <w:bCs/>
+                <w:color w:val="FFFFFF"/>
+                <w:kern w:val="0"/>
+                <w:sz w:val="24"/>
+                <w:szCs w:val="24"/>
+                <w:lang w:eastAsia="nl-NL"/>
+                <w14:ligatures w14:val="none"/>
+              </w:rPr>
+            </w:pPr>
+            <w:r>
+              <w:rPr>
+                <w:rFonts w:ascii="Trebuchet MS" w:eastAsia="Times New Roman" w:hAnsi="Trebuchet MS" w:cs="Times New Roman"/>
+                <w:b/>
+                <w:bCs/>
+                <w:color w:val="FFFFFF"/>
+                <w:kern w:val="0"/>
+                <w:lang w:eastAsia="nl-NL"/>
+                <w14:ligatures w14:val="none"/>
+              </w:rPr>
+              <w:t>Werkelijk resultaat</w:t>
+            </w:r>
+            <w:r>
+              <w:rPr>
+                <w:rFonts w:ascii="Arial" w:eastAsia="Times New Roman" w:hAnsi="Arial" w:cs="Arial"/>
+                <w:b/>
+                <w:bCs/>
+                <w:color w:val="FFFFFF"/>
+                <w:kern w:val="0"/>
+                <w:lang w:eastAsia="nl-NL"/>
+                <w14:ligatures w14:val="none"/>
+              </w:rPr>
+              <w:t>​</w:t>
+            </w:r>
+          </w:p>
+        </w:tc>
+        <w:tc>
+          <w:tcPr>
+            <w:tcW w:w="6838" w:type="dxa"/>
+            <w:gridSpan w:val="6"/>
+            <w:tcBorders>
+              <w:top w:val="single" w:sz="6" w:space="0" w:color="FFFFFF"/>
+              <w:left w:val="single" w:sz="6" w:space="0" w:color="FFFFFF"/>
+              <w:bottom w:val="single" w:sz="6" w:space="0" w:color="FFFFFF"/>
+              <w:right w:val="single" w:sz="6" w:space="0" w:color="FFFFFF"/>
+            </w:tcBorders>
+            <w:shd w:val="clear" w:color="auto" w:fill="90C226"/>
+            <w:hideMark/>
+          </w:tcPr>
+          <w:p>
+            <w:pPr>
+              <w:spacing w:before="100" w:beforeAutospacing="1" w:after="100" w:afterAutospacing="1" w:line="240" w:lineRule="auto"/>
+              <w:textAlignment w:val="baseline"/>
+              <w:rPr>
+                <w:rFonts w:ascii="Times New Roman" w:eastAsia="Times New Roman" w:hAnsi="Times New Roman" w:cs="Times New Roman"/>
+                <w:b/>
+                <w:bCs/>
+                <w:color w:val="FFFFFF"/>
+                <w:kern w:val="0"/>
+                <w:sz w:val="24"/>
+                <w:szCs w:val="24"/>
+                <w:lang w:eastAsia="nl-NL"/>
+                <w14:ligatures w14:val="none"/>
+              </w:rPr>
+            </w:pPr>
+            <w:r>
+              <w:rPr>
+                <w:rFonts w:ascii="Trebuchet MS" w:eastAsia="Times New Roman" w:hAnsi="Trebuchet MS" w:cs="Times New Roman"/>
+                <w:b/>
+                <w:bCs/>
+                <w:color w:val="FFFFFF"/>
+                <w:kern w:val="0"/>
+                <w:lang w:eastAsia="nl-NL"/>
+                <w14:ligatures w14:val="none"/>
+              </w:rPr>
+              <w:t> </w:t>
+            </w:r>
+            <w:r>
+              <w:rPr>
+                <w:rFonts w:ascii="Arial" w:eastAsia="Times New Roman" w:hAnsi="Arial" w:cs="Arial"/>
+                <w:b/>
+                <w:bCs/>
+                <w:color w:val="FFFFFF"/>
+                <w:kern w:val="0"/>
+                <w:lang w:eastAsia="nl-NL"/>
+                <w14:ligatures w14:val="none"/>
+              </w:rPr>
+              <w:t>​</w:t>
+            </w:r>
+            <w:r>
+              <w:rPr>
+                <w:rFonts w:ascii="Arial" w:eastAsia="Times New Roman" w:hAnsi="Arial" w:cs="Arial"/>
+                <w:b/>
+                <w:bCs/>
+                <w:color w:val="FFFFFF"/>
+                <w:kern w:val="0"/>
+                <w:lang w:eastAsia="nl-NL"/>
+                <w14:ligatures w14:val="none"/>
+              </w:rPr>
+              <w:t xml:space="preserve">Skill word </w:t>
+            </w:r>
+            <w:proofErr w:type="spellStart"/>
+            <w:r>
+              <w:rPr>
+                <w:rFonts w:ascii="Arial" w:eastAsia="Times New Roman" w:hAnsi="Arial" w:cs="Arial"/>
+                <w:b/>
+                <w:bCs/>
+                <w:color w:val="FFFFFF"/>
+                <w:kern w:val="0"/>
+                <w:lang w:eastAsia="nl-NL"/>
+                <w14:ligatures w14:val="none"/>
+              </w:rPr>
+              <w:t>gelicked</w:t>
+            </w:r>
+            <w:proofErr w:type="spellEnd"/>
+            <w:r>
+              <w:rPr>
+                <w:rFonts w:ascii="Arial" w:eastAsia="Times New Roman" w:hAnsi="Arial" w:cs="Arial"/>
+                <w:b/>
+                <w:bCs/>
+                <w:color w:val="FFFFFF"/>
+                <w:kern w:val="0"/>
+                <w:lang w:eastAsia="nl-NL"/>
+                <w14:ligatures w14:val="none"/>
+              </w:rPr>
+              <w:t xml:space="preserve"> maar geeft ge</w:t>
+            </w:r>
+            <w:r>
+              <w:rPr>
+                <w:rFonts w:ascii="Arial" w:eastAsia="Times New Roman" w:hAnsi="Arial" w:cs="Arial"/>
+                <w:b/>
+                <w:bCs/>
+                <w:color w:val="FFFFFF"/>
+                <w:kern w:val="0"/>
+                <w:lang w:eastAsia="nl-NL"/>
+                <w14:ligatures w14:val="none"/>
+              </w:rPr>
+              <w:t>en border</w:t>
+            </w:r>
+          </w:p>
+        </w:tc>
+      </w:tr>
+      <w:tr>
+        <w:trPr>
+          <w:trHeight w:val="1080"/>
+        </w:trPr>
+        <w:tc>
+          <w:tcPr>
+            <w:tcW w:w="2218" w:type="dxa"/>
+            <w:tcBorders>
+              <w:top w:val="single" w:sz="6" w:space="0" w:color="FFFFFF"/>
+              <w:left w:val="single" w:sz="6" w:space="0" w:color="FFFFFF"/>
+              <w:bottom w:val="single" w:sz="6" w:space="0" w:color="FFFFFF"/>
+              <w:right w:val="single" w:sz="6" w:space="0" w:color="FFFFFF"/>
+            </w:tcBorders>
+            <w:shd w:val="clear" w:color="auto" w:fill="90C226"/>
+            <w:hideMark/>
+          </w:tcPr>
+          <w:p>
+            <w:pPr>
+              <w:spacing w:before="100" w:beforeAutospacing="1" w:after="100" w:afterAutospacing="1" w:line="240" w:lineRule="auto"/>
+              <w:textAlignment w:val="baseline"/>
+              <w:rPr>
+                <w:rFonts w:ascii="Times New Roman" w:eastAsia="Times New Roman" w:hAnsi="Times New Roman" w:cs="Times New Roman"/>
+                <w:b/>
+                <w:bCs/>
+                <w:color w:val="FFFFFF"/>
+                <w:kern w:val="0"/>
+                <w:sz w:val="24"/>
+                <w:szCs w:val="24"/>
+                <w:lang w:eastAsia="nl-NL"/>
+                <w14:ligatures w14:val="none"/>
+              </w:rPr>
+            </w:pPr>
+            <w:r>
+              <w:rPr>
+                <w:rFonts w:ascii="Trebuchet MS" w:eastAsia="Times New Roman" w:hAnsi="Trebuchet MS" w:cs="Times New Roman"/>
+                <w:b/>
+                <w:bCs/>
+                <w:color w:val="FFFFFF"/>
+                <w:kern w:val="0"/>
+                <w:lang w:eastAsia="nl-NL"/>
+                <w14:ligatures w14:val="none"/>
+              </w:rPr>
+              <w:t>Aanpassingen</w:t>
+            </w:r>
+            <w:r>
+              <w:rPr>
+                <w:rFonts w:ascii="Arial" w:eastAsia="Times New Roman" w:hAnsi="Arial" w:cs="Arial"/>
+                <w:b/>
+                <w:bCs/>
+                <w:color w:val="FFFFFF"/>
+                <w:kern w:val="0"/>
+                <w:lang w:eastAsia="nl-NL"/>
+                <w14:ligatures w14:val="none"/>
+              </w:rPr>
+              <w:t>​</w:t>
+            </w:r>
+          </w:p>
+        </w:tc>
+        <w:tc>
+          <w:tcPr>
+            <w:tcW w:w="6838" w:type="dxa"/>
+            <w:gridSpan w:val="6"/>
+            <w:tcBorders>
+              <w:top w:val="single" w:sz="6" w:space="0" w:color="FFFFFF"/>
+              <w:left w:val="single" w:sz="6" w:space="0" w:color="FFFFFF"/>
+              <w:bottom w:val="single" w:sz="6" w:space="0" w:color="FFFFFF"/>
+              <w:right w:val="single" w:sz="6" w:space="0" w:color="FFFFFF"/>
+            </w:tcBorders>
+            <w:shd w:val="clear" w:color="auto" w:fill="90C226"/>
+            <w:hideMark/>
+          </w:tcPr>
+          <w:p>
+            <w:pPr>
+              <w:spacing w:before="100" w:beforeAutospacing="1" w:after="100" w:afterAutospacing="1" w:line="240" w:lineRule="auto"/>
+              <w:textAlignment w:val="baseline"/>
+              <w:rPr>
+                <w:rFonts w:ascii="Times New Roman" w:eastAsia="Times New Roman" w:hAnsi="Times New Roman" w:cs="Times New Roman"/>
+                <w:b/>
+                <w:bCs/>
+                <w:color w:val="FFFFFF"/>
+                <w:kern w:val="0"/>
+                <w:sz w:val="24"/>
+                <w:szCs w:val="24"/>
+                <w:lang w:eastAsia="nl-NL"/>
+                <w14:ligatures w14:val="none"/>
+              </w:rPr>
+            </w:pPr>
+            <w:r>
+              <w:rPr>
+                <w:rFonts w:ascii="Trebuchet MS" w:eastAsia="Times New Roman" w:hAnsi="Trebuchet MS" w:cs="Times New Roman"/>
+                <w:b/>
+                <w:bCs/>
+                <w:color w:val="FFFFFF"/>
+                <w:kern w:val="0"/>
+                <w:lang w:eastAsia="nl-NL"/>
+                <w14:ligatures w14:val="none"/>
+              </w:rPr>
+              <w:t> </w:t>
+            </w:r>
+            <w:r>
+              <w:rPr>
+                <w:rFonts w:ascii="Arial" w:eastAsia="Times New Roman" w:hAnsi="Arial" w:cs="Arial"/>
+                <w:b/>
+                <w:bCs/>
+                <w:color w:val="FFFFFF"/>
+                <w:kern w:val="0"/>
+                <w:lang w:eastAsia="nl-NL"/>
+                <w14:ligatures w14:val="none"/>
+              </w:rPr>
+              <w:t>​</w:t>
+            </w:r>
+            <w:r>
+              <w:rPr>
+                <w:rFonts w:ascii="Arial" w:eastAsia="Times New Roman" w:hAnsi="Arial" w:cs="Arial"/>
+                <w:b/>
+                <w:bCs/>
+                <w:color w:val="FFFFFF"/>
+                <w:kern w:val="0"/>
+                <w:lang w:eastAsia="nl-NL"/>
+                <w14:ligatures w14:val="none"/>
+              </w:rPr>
+              <w:t>Javascript voegt een border toe bij een klik</w:t>
+            </w:r>
+          </w:p>
+        </w:tc>
+      </w:tr>
+      <w:tr>
+        <w:trPr>
+          <w:trHeight w:val="1080"/>
+        </w:trPr>
+        <w:tc>
+          <w:tcPr>
+            <w:tcW w:w="2218" w:type="dxa"/>
+            <w:tcBorders>
+              <w:top w:val="single" w:sz="6" w:space="0" w:color="FFFFFF"/>
+              <w:left w:val="single" w:sz="6" w:space="0" w:color="FFFFFF"/>
+              <w:bottom w:val="single" w:sz="6" w:space="0" w:color="FFFFFF"/>
+              <w:right w:val="single" w:sz="6" w:space="0" w:color="FFFFFF"/>
+            </w:tcBorders>
+            <w:shd w:val="clear" w:color="auto" w:fill="90C226"/>
+            <w:hideMark/>
+          </w:tcPr>
+          <w:p>
+            <w:pPr>
+              <w:spacing w:before="100" w:beforeAutospacing="1" w:after="100" w:afterAutospacing="1" w:line="240" w:lineRule="auto"/>
+              <w:textAlignment w:val="baseline"/>
+              <w:rPr>
+                <w:rFonts w:ascii="Times New Roman" w:eastAsia="Times New Roman" w:hAnsi="Times New Roman" w:cs="Times New Roman"/>
+                <w:b/>
+                <w:bCs/>
+                <w:color w:val="FFFFFF"/>
+                <w:kern w:val="0"/>
+                <w:sz w:val="24"/>
+                <w:szCs w:val="24"/>
+                <w:lang w:eastAsia="nl-NL"/>
+                <w14:ligatures w14:val="none"/>
+              </w:rPr>
+            </w:pPr>
+            <w:r>
+              <w:rPr>
+                <w:rFonts w:ascii="Trebuchet MS" w:eastAsia="Times New Roman" w:hAnsi="Trebuchet MS" w:cs="Times New Roman"/>
+                <w:b/>
+                <w:bCs/>
+                <w:color w:val="FFFFFF"/>
+                <w:kern w:val="0"/>
+                <w:lang w:eastAsia="nl-NL"/>
+                <w14:ligatures w14:val="none"/>
+              </w:rPr>
+              <w:t>Uitvoering</w:t>
+            </w:r>
+            <w:r>
+              <w:rPr>
+                <w:rFonts w:ascii="Arial" w:eastAsia="Times New Roman" w:hAnsi="Arial" w:cs="Arial"/>
+                <w:b/>
+                <w:bCs/>
+                <w:color w:val="FFFFFF"/>
+                <w:kern w:val="0"/>
+                <w:lang w:eastAsia="nl-NL"/>
+                <w14:ligatures w14:val="none"/>
+              </w:rPr>
+              <w:t>​</w:t>
+            </w:r>
+          </w:p>
+        </w:tc>
+        <w:tc>
+          <w:tcPr>
+            <w:tcW w:w="763" w:type="dxa"/>
+            <w:tcBorders>
+              <w:top w:val="single" w:sz="6" w:space="0" w:color="FFFFFF"/>
+              <w:left w:val="single" w:sz="6" w:space="0" w:color="FFFFFF"/>
+              <w:bottom w:val="single" w:sz="6" w:space="0" w:color="FFFFFF"/>
+              <w:right w:val="single" w:sz="6" w:space="0" w:color="FFFFFF"/>
+            </w:tcBorders>
+            <w:shd w:val="clear" w:color="auto" w:fill="90C226"/>
+            <w:hideMark/>
+          </w:tcPr>
+          <w:p>
+            <w:pPr>
+              <w:spacing w:before="100" w:beforeAutospacing="1" w:after="100" w:afterAutospacing="1" w:line="240" w:lineRule="auto"/>
+              <w:textAlignment w:val="baseline"/>
+              <w:rPr>
+                <w:rFonts w:ascii="Times New Roman" w:eastAsia="Times New Roman" w:hAnsi="Times New Roman" w:cs="Times New Roman"/>
+                <w:b/>
+                <w:bCs/>
+                <w:color w:val="FFFFFF"/>
+                <w:kern w:val="0"/>
+                <w:sz w:val="24"/>
+                <w:szCs w:val="24"/>
+                <w:lang w:eastAsia="nl-NL"/>
+                <w14:ligatures w14:val="none"/>
+              </w:rPr>
+            </w:pPr>
+            <w:r>
+              <w:rPr>
+                <w:rFonts w:ascii="Trebuchet MS" w:eastAsia="Times New Roman" w:hAnsi="Trebuchet MS" w:cs="Times New Roman"/>
+                <w:b/>
+                <w:bCs/>
+                <w:color w:val="FFFFFF"/>
+                <w:kern w:val="0"/>
+                <w:position w:val="1"/>
+                <w:lang w:eastAsia="nl-NL"/>
+                <w14:ligatures w14:val="none"/>
+              </w:rPr>
+              <w:t>Uren</w:t>
+            </w:r>
+            <w:r>
+              <w:rPr>
+                <w:rFonts w:ascii="Arial" w:eastAsia="Times New Roman" w:hAnsi="Arial" w:cs="Arial"/>
+                <w:b/>
+                <w:bCs/>
+                <w:color w:val="FFFFFF"/>
+                <w:kern w:val="0"/>
+                <w:lang w:eastAsia="nl-NL"/>
+                <w14:ligatures w14:val="none"/>
+              </w:rPr>
+              <w:t>​</w:t>
+            </w:r>
+          </w:p>
+        </w:tc>
+        <w:tc>
+          <w:tcPr>
+            <w:tcW w:w="1184" w:type="dxa"/>
+            <w:tcBorders>
+              <w:top w:val="single" w:sz="6" w:space="0" w:color="FFFFFF"/>
+              <w:left w:val="single" w:sz="6" w:space="0" w:color="FFFFFF"/>
+              <w:bottom w:val="single" w:sz="6" w:space="0" w:color="FFFFFF"/>
+              <w:right w:val="single" w:sz="6" w:space="0" w:color="FFFFFF"/>
+            </w:tcBorders>
+            <w:shd w:val="clear" w:color="auto" w:fill="90C226"/>
+            <w:hideMark/>
+          </w:tcPr>
+          <w:p>
+            <w:pPr>
+              <w:spacing w:before="100" w:beforeAutospacing="1" w:after="100" w:afterAutospacing="1" w:line="240" w:lineRule="auto"/>
+              <w:textAlignment w:val="baseline"/>
+              <w:rPr>
+                <w:rFonts w:ascii="Times New Roman" w:eastAsia="Times New Roman" w:hAnsi="Times New Roman" w:cs="Times New Roman"/>
+                <w:b/>
+                <w:bCs/>
+                <w:color w:val="FFFFFF"/>
+                <w:kern w:val="0"/>
+                <w:sz w:val="24"/>
+                <w:szCs w:val="24"/>
+                <w:lang w:eastAsia="nl-NL"/>
+                <w14:ligatures w14:val="none"/>
+              </w:rPr>
+            </w:pPr>
+            <w:r>
+              <w:rPr>
+                <w:rFonts w:ascii="Trebuchet MS" w:eastAsia="Times New Roman" w:hAnsi="Trebuchet MS" w:cs="Times New Roman"/>
+                <w:b/>
+                <w:bCs/>
+                <w:color w:val="FFFFFF"/>
+                <w:kern w:val="0"/>
+                <w:position w:val="1"/>
+                <w:lang w:eastAsia="nl-NL"/>
+                <w14:ligatures w14:val="none"/>
+              </w:rPr>
+              <w:t> </w:t>
+            </w:r>
+            <w:r>
+              <w:rPr>
+                <w:rFonts w:ascii="Arial" w:eastAsia="Times New Roman" w:hAnsi="Arial" w:cs="Arial"/>
+                <w:b/>
+                <w:bCs/>
+                <w:color w:val="FFFFFF"/>
+                <w:kern w:val="0"/>
+                <w:lang w:eastAsia="nl-NL"/>
+                <w14:ligatures w14:val="none"/>
+              </w:rPr>
+              <w:t>​</w:t>
+            </w:r>
+            <w:r>
+              <w:rPr>
+                <w:rFonts w:ascii="Arial" w:eastAsia="Times New Roman" w:hAnsi="Arial" w:cs="Arial"/>
+                <w:b/>
+                <w:bCs/>
+                <w:color w:val="FFFFFF"/>
+                <w:kern w:val="0"/>
+                <w:lang w:eastAsia="nl-NL"/>
+                <w14:ligatures w14:val="none"/>
+              </w:rPr>
+              <w:t>2</w:t>
+            </w:r>
+          </w:p>
+        </w:tc>
+        <w:tc>
+          <w:tcPr>
+            <w:tcW w:w="1273" w:type="dxa"/>
+            <w:tcBorders>
+              <w:top w:val="single" w:sz="6" w:space="0" w:color="FFFFFF"/>
+              <w:left w:val="single" w:sz="6" w:space="0" w:color="FFFFFF"/>
+              <w:bottom w:val="single" w:sz="6" w:space="0" w:color="FFFFFF"/>
+              <w:right w:val="single" w:sz="6" w:space="0" w:color="FFFFFF"/>
+            </w:tcBorders>
+            <w:shd w:val="clear" w:color="auto" w:fill="90C226"/>
+            <w:hideMark/>
+          </w:tcPr>
+          <w:p>
+            <w:pPr>
+              <w:spacing w:before="100" w:beforeAutospacing="1" w:after="100" w:afterAutospacing="1" w:line="240" w:lineRule="auto"/>
+              <w:textAlignment w:val="baseline"/>
+              <w:rPr>
+                <w:rFonts w:ascii="Times New Roman" w:eastAsia="Times New Roman" w:hAnsi="Times New Roman" w:cs="Times New Roman"/>
+                <w:b/>
+                <w:bCs/>
+                <w:color w:val="FFFFFF"/>
+                <w:kern w:val="0"/>
+                <w:sz w:val="24"/>
+                <w:szCs w:val="24"/>
+                <w:lang w:eastAsia="nl-NL"/>
+                <w14:ligatures w14:val="none"/>
+              </w:rPr>
+            </w:pPr>
+            <w:r>
+              <w:rPr>
+                <w:rFonts w:ascii="Trebuchet MS" w:eastAsia="Times New Roman" w:hAnsi="Trebuchet MS" w:cs="Times New Roman"/>
+                <w:b/>
+                <w:bCs/>
+                <w:color w:val="FFFFFF"/>
+                <w:kern w:val="0"/>
+                <w:lang w:eastAsia="nl-NL"/>
+                <w14:ligatures w14:val="none"/>
+              </w:rPr>
+              <w:t>Prioriteit</w:t>
+            </w:r>
+            <w:r>
+              <w:rPr>
+                <w:rFonts w:ascii="Trebuchet MS" w:eastAsia="Times New Roman" w:hAnsi="Trebuchet MS" w:cs="Times New Roman"/>
+                <w:b/>
+                <w:bCs/>
+                <w:color w:val="FFFFFF"/>
+                <w:kern w:val="0"/>
+                <w:sz w:val="14"/>
+                <w:szCs w:val="14"/>
+                <w:vertAlign w:val="superscript"/>
+                <w:lang w:eastAsia="nl-NL"/>
+                <w14:ligatures w14:val="none"/>
+              </w:rPr>
+              <w:t>*</w:t>
+            </w:r>
+            <w:r>
+              <w:rPr>
+                <w:rFonts w:ascii="Arial" w:eastAsia="Times New Roman" w:hAnsi="Arial" w:cs="Arial"/>
+                <w:b/>
+                <w:bCs/>
+                <w:color w:val="FFFFFF"/>
+                <w:kern w:val="0"/>
+                <w:sz w:val="14"/>
+                <w:szCs w:val="14"/>
+                <w:lang w:eastAsia="nl-NL"/>
+                <w14:ligatures w14:val="none"/>
+              </w:rPr>
+              <w:t>​</w:t>
+            </w:r>
+          </w:p>
+        </w:tc>
+        <w:tc>
+          <w:tcPr>
+            <w:tcW w:w="1328" w:type="dxa"/>
+            <w:tcBorders>
+              <w:top w:val="single" w:sz="6" w:space="0" w:color="FFFFFF"/>
+              <w:left w:val="single" w:sz="6" w:space="0" w:color="FFFFFF"/>
+              <w:bottom w:val="single" w:sz="6" w:space="0" w:color="FFFFFF"/>
+              <w:right w:val="single" w:sz="6" w:space="0" w:color="FFFFFF"/>
+            </w:tcBorders>
+            <w:shd w:val="clear" w:color="auto" w:fill="90C226"/>
+            <w:hideMark/>
+          </w:tcPr>
+          <w:p>
+            <w:pPr>
+              <w:spacing w:before="100" w:beforeAutospacing="1" w:after="100" w:afterAutospacing="1" w:line="240" w:lineRule="auto"/>
+              <w:textAlignment w:val="baseline"/>
+              <w:rPr>
+                <w:rFonts w:ascii="Times New Roman" w:eastAsia="Times New Roman" w:hAnsi="Times New Roman" w:cs="Times New Roman"/>
+                <w:b/>
+                <w:bCs/>
+                <w:color w:val="FFFFFF"/>
+                <w:kern w:val="0"/>
+                <w:sz w:val="24"/>
+                <w:szCs w:val="24"/>
+                <w:lang w:eastAsia="nl-NL"/>
+                <w14:ligatures w14:val="none"/>
+              </w:rPr>
+            </w:pPr>
+            <w:r>
+              <w:rPr>
+                <w:rFonts w:ascii="Trebuchet MS" w:eastAsia="Times New Roman" w:hAnsi="Trebuchet MS" w:cs="Times New Roman"/>
+                <w:b/>
+                <w:bCs/>
+                <w:color w:val="FFFFFF"/>
+                <w:kern w:val="0"/>
+                <w:lang w:eastAsia="nl-NL"/>
+                <w14:ligatures w14:val="none"/>
+              </w:rPr>
+              <w:t> </w:t>
+            </w:r>
+            <w:r>
+              <w:rPr>
+                <w:rFonts w:ascii="Arial" w:eastAsia="Times New Roman" w:hAnsi="Arial" w:cs="Arial"/>
+                <w:b/>
+                <w:bCs/>
+                <w:color w:val="FFFFFF"/>
+                <w:kern w:val="0"/>
+                <w:lang w:eastAsia="nl-NL"/>
+                <w14:ligatures w14:val="none"/>
+              </w:rPr>
+              <w:t>​</w:t>
+            </w:r>
+            <w:r>
+              <w:rPr>
+                <w:rFonts w:ascii="Arial" w:eastAsia="Times New Roman" w:hAnsi="Arial" w:cs="Arial"/>
+                <w:b/>
+                <w:bCs/>
+                <w:color w:val="FFFFFF"/>
+                <w:kern w:val="0"/>
+                <w:lang w:eastAsia="nl-NL"/>
+                <w14:ligatures w14:val="none"/>
+              </w:rPr>
+              <w:t>1</w:t>
+            </w:r>
+          </w:p>
+        </w:tc>
+        <w:tc>
+          <w:tcPr>
+            <w:tcW w:w="755" w:type="dxa"/>
+            <w:tcBorders>
+              <w:top w:val="single" w:sz="6" w:space="0" w:color="FFFFFF"/>
+              <w:left w:val="single" w:sz="6" w:space="0" w:color="FFFFFF"/>
+              <w:bottom w:val="single" w:sz="6" w:space="0" w:color="FFFFFF"/>
+              <w:right w:val="single" w:sz="6" w:space="0" w:color="FFFFFF"/>
+            </w:tcBorders>
+            <w:shd w:val="clear" w:color="auto" w:fill="90C226"/>
+            <w:hideMark/>
+          </w:tcPr>
+          <w:p>
+            <w:pPr>
+              <w:spacing w:before="100" w:beforeAutospacing="1" w:after="100" w:afterAutospacing="1" w:line="240" w:lineRule="auto"/>
+              <w:textAlignment w:val="baseline"/>
+              <w:rPr>
+                <w:rFonts w:ascii="Times New Roman" w:eastAsia="Times New Roman" w:hAnsi="Times New Roman" w:cs="Times New Roman"/>
+                <w:b/>
+                <w:bCs/>
+                <w:color w:val="FFFFFF"/>
+                <w:kern w:val="0"/>
+                <w:sz w:val="24"/>
+                <w:szCs w:val="24"/>
+                <w:lang w:eastAsia="nl-NL"/>
+                <w14:ligatures w14:val="none"/>
+              </w:rPr>
+            </w:pPr>
+            <w:r>
+              <w:rPr>
+                <w:rFonts w:ascii="Trebuchet MS" w:eastAsia="Times New Roman" w:hAnsi="Trebuchet MS" w:cs="Times New Roman"/>
+                <w:b/>
+                <w:bCs/>
+                <w:color w:val="FFFFFF"/>
+                <w:kern w:val="0"/>
+                <w:lang w:eastAsia="nl-NL"/>
+                <w14:ligatures w14:val="none"/>
+              </w:rPr>
+              <w:t>Door</w:t>
+            </w:r>
+            <w:r>
+              <w:rPr>
+                <w:rFonts w:ascii="Arial" w:eastAsia="Times New Roman" w:hAnsi="Arial" w:cs="Arial"/>
+                <w:b/>
+                <w:bCs/>
+                <w:color w:val="FFFFFF"/>
+                <w:kern w:val="0"/>
+                <w:lang w:eastAsia="nl-NL"/>
+                <w14:ligatures w14:val="none"/>
+              </w:rPr>
+              <w:t>​</w:t>
+            </w:r>
+          </w:p>
+        </w:tc>
+        <w:tc>
+          <w:tcPr>
+            <w:tcW w:w="1535" w:type="dxa"/>
+            <w:tcBorders>
+              <w:top w:val="single" w:sz="6" w:space="0" w:color="FFFFFF"/>
+              <w:left w:val="single" w:sz="6" w:space="0" w:color="FFFFFF"/>
+              <w:bottom w:val="single" w:sz="6" w:space="0" w:color="FFFFFF"/>
+              <w:right w:val="single" w:sz="6" w:space="0" w:color="FFFFFF"/>
+            </w:tcBorders>
+            <w:shd w:val="clear" w:color="auto" w:fill="90C226"/>
+            <w:hideMark/>
+          </w:tcPr>
+          <w:p>
+            <w:pPr>
+              <w:spacing w:before="100" w:beforeAutospacing="1" w:after="100" w:afterAutospacing="1" w:line="240" w:lineRule="auto"/>
+              <w:textAlignment w:val="baseline"/>
+              <w:rPr>
+                <w:rFonts w:ascii="Times New Roman" w:eastAsia="Times New Roman" w:hAnsi="Times New Roman" w:cs="Times New Roman"/>
+                <w:b/>
+                <w:bCs/>
+                <w:color w:val="FFFFFF"/>
+                <w:kern w:val="0"/>
+                <w:sz w:val="24"/>
+                <w:szCs w:val="24"/>
+                <w:lang w:eastAsia="nl-NL"/>
+                <w14:ligatures w14:val="none"/>
+              </w:rPr>
+            </w:pPr>
+            <w:r>
+              <w:rPr>
+                <w:rFonts w:ascii="Trebuchet MS" w:eastAsia="Times New Roman" w:hAnsi="Trebuchet MS" w:cs="Times New Roman"/>
+                <w:b/>
+                <w:bCs/>
+                <w:color w:val="FFFFFF"/>
+                <w:kern w:val="0"/>
+                <w:lang w:eastAsia="nl-NL"/>
+                <w14:ligatures w14:val="none"/>
+              </w:rPr>
+              <w:t> </w:t>
+            </w:r>
+            <w:r>
+              <w:rPr>
+                <w:rFonts w:ascii="Arial" w:eastAsia="Times New Roman" w:hAnsi="Arial" w:cs="Arial"/>
+                <w:b/>
+                <w:bCs/>
+                <w:color w:val="FFFFFF"/>
+                <w:kern w:val="0"/>
+                <w:lang w:eastAsia="nl-NL"/>
+                <w14:ligatures w14:val="none"/>
+              </w:rPr>
+              <w:t>​</w:t>
+            </w:r>
+            <w:r>
+              <w:rPr>
+                <w:rFonts w:ascii="Arial" w:eastAsia="Times New Roman" w:hAnsi="Arial" w:cs="Arial"/>
+                <w:b/>
+                <w:bCs/>
+                <w:color w:val="FFFFFF"/>
+                <w:kern w:val="0"/>
+                <w:lang w:eastAsia="nl-NL"/>
+                <w14:ligatures w14:val="none"/>
+              </w:rPr>
+              <w:t>Rick</w:t>
+            </w:r>
+          </w:p>
+        </w:tc>
+      </w:tr>
+      <w:tr>
+        <w:trPr>
+          <w:trHeight w:val="1080"/>
+        </w:trPr>
+        <w:tc>
+          <w:tcPr>
+            <w:tcW w:w="2218" w:type="dxa"/>
+            <w:tcBorders>
+              <w:top w:val="single" w:sz="6" w:space="0" w:color="FFFFFF"/>
+              <w:left w:val="single" w:sz="6" w:space="0" w:color="FFFFFF"/>
+              <w:bottom w:val="single" w:sz="6" w:space="0" w:color="FFFFFF"/>
+              <w:right w:val="single" w:sz="6" w:space="0" w:color="FFFFFF"/>
+            </w:tcBorders>
+            <w:shd w:val="clear" w:color="auto" w:fill="90C226"/>
+            <w:hideMark/>
+          </w:tcPr>
+          <w:p>
+            <w:pPr>
+              <w:spacing w:before="100" w:beforeAutospacing="1" w:after="100" w:afterAutospacing="1" w:line="240" w:lineRule="auto"/>
+              <w:textAlignment w:val="baseline"/>
+              <w:rPr>
+                <w:rFonts w:ascii="Times New Roman" w:eastAsia="Times New Roman" w:hAnsi="Times New Roman" w:cs="Times New Roman"/>
+                <w:b/>
+                <w:bCs/>
+                <w:color w:val="FFFFFF"/>
+                <w:kern w:val="0"/>
+                <w:sz w:val="24"/>
+                <w:szCs w:val="24"/>
+                <w:lang w:eastAsia="nl-NL"/>
+                <w14:ligatures w14:val="none"/>
+              </w:rPr>
+            </w:pPr>
+            <w:r>
+              <w:rPr>
+                <w:rFonts w:ascii="Trebuchet MS" w:eastAsia="Times New Roman" w:hAnsi="Trebuchet MS" w:cs="Times New Roman"/>
+                <w:b/>
+                <w:bCs/>
+                <w:color w:val="FFFFFF"/>
+                <w:kern w:val="0"/>
+                <w:lang w:eastAsia="nl-NL"/>
+                <w14:ligatures w14:val="none"/>
+              </w:rPr>
+              <w:lastRenderedPageBreak/>
+              <w:t>Actie</w:t>
+            </w:r>
+            <w:r>
+              <w:rPr>
+                <w:rFonts w:ascii="Arial" w:eastAsia="Times New Roman" w:hAnsi="Arial" w:cs="Arial"/>
+                <w:b/>
+                <w:bCs/>
+                <w:color w:val="FFFFFF"/>
+                <w:kern w:val="0"/>
+                <w:lang w:eastAsia="nl-NL"/>
+                <w14:ligatures w14:val="none"/>
+              </w:rPr>
+              <w:t>​</w:t>
+            </w:r>
+          </w:p>
+        </w:tc>
+        <w:tc>
+          <w:tcPr>
+            <w:tcW w:w="6838" w:type="dxa"/>
+            <w:gridSpan w:val="6"/>
+            <w:tcBorders>
+              <w:top w:val="single" w:sz="6" w:space="0" w:color="FFFFFF"/>
+              <w:left w:val="single" w:sz="6" w:space="0" w:color="FFFFFF"/>
+              <w:bottom w:val="single" w:sz="6" w:space="0" w:color="FFFFFF"/>
+              <w:right w:val="single" w:sz="6" w:space="0" w:color="FFFFFF"/>
+            </w:tcBorders>
+            <w:shd w:val="clear" w:color="auto" w:fill="90C226"/>
+            <w:hideMark/>
+          </w:tcPr>
+          <w:p>
+            <w:pPr>
+              <w:spacing w:before="100" w:beforeAutospacing="1" w:after="100" w:afterAutospacing="1" w:line="240" w:lineRule="auto"/>
+              <w:textAlignment w:val="baseline"/>
+              <w:rPr>
+                <w:rFonts w:ascii="Times New Roman" w:eastAsia="Times New Roman" w:hAnsi="Times New Roman" w:cs="Times New Roman"/>
+                <w:b/>
+                <w:bCs/>
+                <w:color w:val="FFFFFF"/>
+                <w:kern w:val="0"/>
+                <w:sz w:val="24"/>
+                <w:szCs w:val="24"/>
+                <w:lang w:eastAsia="nl-NL"/>
+                <w14:ligatures w14:val="none"/>
+              </w:rPr>
+            </w:pPr>
+            <w:r>
+              <w:rPr>
+                <w:rFonts w:ascii="Trebuchet MS" w:eastAsia="Times New Roman" w:hAnsi="Trebuchet MS" w:cs="Times New Roman"/>
+                <w:b/>
+                <w:bCs/>
+                <w:color w:val="FFFFFF"/>
+                <w:kern w:val="0"/>
+                <w:lang w:eastAsia="nl-NL"/>
+                <w14:ligatures w14:val="none"/>
+              </w:rPr>
+              <w:t> </w:t>
+            </w:r>
+            <w:r>
+              <w:rPr>
+                <w:rFonts w:ascii="Arial" w:eastAsia="Times New Roman" w:hAnsi="Arial" w:cs="Arial"/>
+                <w:b/>
+                <w:bCs/>
+                <w:color w:val="FFFFFF"/>
+                <w:kern w:val="0"/>
+                <w:lang w:eastAsia="nl-NL"/>
+                <w14:ligatures w14:val="none"/>
+              </w:rPr>
+              <w:t>​</w:t>
+            </w:r>
+            <w:r>
+              <w:rPr>
+                <w:rFonts w:ascii="Arial" w:eastAsia="Times New Roman" w:hAnsi="Arial" w:cs="Arial"/>
+                <w:b/>
+                <w:bCs/>
+                <w:color w:val="FFFFFF"/>
+                <w:kern w:val="0"/>
+                <w:lang w:eastAsia="nl-NL"/>
+                <w14:ligatures w14:val="none"/>
+              </w:rPr>
+              <w:t>Navigeren op de website</w:t>
+            </w:r>
+          </w:p>
+        </w:tc>
+      </w:tr>
+      <w:tr>
+        <w:trPr>
+          <w:trHeight w:val="1080"/>
+        </w:trPr>
+        <w:tc>
+          <w:tcPr>
+            <w:tcW w:w="2218" w:type="dxa"/>
+            <w:tcBorders>
+              <w:top w:val="single" w:sz="6" w:space="0" w:color="FFFFFF"/>
+              <w:left w:val="single" w:sz="6" w:space="0" w:color="FFFFFF"/>
+              <w:bottom w:val="single" w:sz="6" w:space="0" w:color="FFFFFF"/>
+              <w:right w:val="single" w:sz="6" w:space="0" w:color="FFFFFF"/>
+            </w:tcBorders>
+            <w:shd w:val="clear" w:color="auto" w:fill="90C226"/>
+            <w:hideMark/>
+          </w:tcPr>
+          <w:p>
+            <w:pPr>
+              <w:spacing w:before="100" w:beforeAutospacing="1" w:after="100" w:afterAutospacing="1" w:line="240" w:lineRule="auto"/>
+              <w:textAlignment w:val="baseline"/>
+              <w:rPr>
+                <w:rFonts w:ascii="Times New Roman" w:eastAsia="Times New Roman" w:hAnsi="Times New Roman" w:cs="Times New Roman"/>
+                <w:b/>
+                <w:bCs/>
+                <w:color w:val="FFFFFF"/>
+                <w:kern w:val="0"/>
+                <w:sz w:val="24"/>
+                <w:szCs w:val="24"/>
+                <w:lang w:eastAsia="nl-NL"/>
+                <w14:ligatures w14:val="none"/>
+              </w:rPr>
+            </w:pPr>
+            <w:r>
+              <w:rPr>
+                <w:rFonts w:ascii="Trebuchet MS" w:eastAsia="Times New Roman" w:hAnsi="Trebuchet MS" w:cs="Times New Roman"/>
+                <w:b/>
+                <w:bCs/>
+                <w:color w:val="FFFFFF"/>
+                <w:kern w:val="0"/>
+                <w:lang w:eastAsia="nl-NL"/>
+                <w14:ligatures w14:val="none"/>
+              </w:rPr>
+              <w:t>S</w:t>
+            </w:r>
+            <w:r>
+              <w:rPr>
+                <w:rFonts w:ascii="Trebuchet MS" w:eastAsia="Times New Roman" w:hAnsi="Trebuchet MS" w:cs="Times New Roman"/>
+                <w:b/>
+                <w:bCs/>
+                <w:color w:val="FFFFFF"/>
+                <w:kern w:val="0"/>
+                <w:lang w:eastAsia="nl-NL"/>
+                <w14:ligatures w14:val="none"/>
+              </w:rPr>
+              <w:t>cenario</w:t>
+            </w:r>
+            <w:r>
+              <w:rPr>
+                <w:rFonts w:ascii="Arial" w:eastAsia="Times New Roman" w:hAnsi="Arial" w:cs="Arial"/>
+                <w:b/>
+                <w:bCs/>
+                <w:color w:val="FFFFFF"/>
+                <w:kern w:val="0"/>
+                <w:lang w:eastAsia="nl-NL"/>
+                <w14:ligatures w14:val="none"/>
+              </w:rPr>
+              <w:t>​</w:t>
+            </w:r>
+          </w:p>
+        </w:tc>
+        <w:tc>
+          <w:tcPr>
+            <w:tcW w:w="6838" w:type="dxa"/>
+            <w:gridSpan w:val="6"/>
+            <w:tcBorders>
+              <w:top w:val="single" w:sz="6" w:space="0" w:color="FFFFFF"/>
+              <w:left w:val="single" w:sz="6" w:space="0" w:color="FFFFFF"/>
+              <w:bottom w:val="single" w:sz="6" w:space="0" w:color="FFFFFF"/>
+              <w:right w:val="single" w:sz="6" w:space="0" w:color="FFFFFF"/>
+            </w:tcBorders>
+            <w:shd w:val="clear" w:color="auto" w:fill="90C226"/>
+            <w:hideMark/>
+          </w:tcPr>
+          <w:p>
+            <w:pPr>
+              <w:tabs>
+                <w:tab w:val="left" w:pos="1416"/>
+              </w:tabs>
+              <w:spacing w:before="100" w:beforeAutospacing="1" w:after="100" w:afterAutospacing="1" w:line="240" w:lineRule="auto"/>
+              <w:textAlignment w:val="baseline"/>
+              <w:rPr>
+                <w:rFonts w:ascii="Arial" w:eastAsia="Times New Roman" w:hAnsi="Arial" w:cs="Arial"/>
+                <w:b/>
+                <w:bCs/>
+                <w:color w:val="FFFFFF"/>
+                <w:kern w:val="0"/>
+                <w:lang w:eastAsia="nl-NL"/>
+                <w14:ligatures w14:val="none"/>
+              </w:rPr>
+            </w:pPr>
+            <w:r>
+              <w:rPr>
+                <w:rFonts w:ascii="Trebuchet MS" w:eastAsia="Times New Roman" w:hAnsi="Trebuchet MS" w:cs="Times New Roman"/>
+                <w:b/>
+                <w:bCs/>
+                <w:color w:val="FFFFFF"/>
+                <w:kern w:val="0"/>
+                <w:lang w:eastAsia="nl-NL"/>
+                <w14:ligatures w14:val="none"/>
+              </w:rPr>
+              <w:t> </w:t>
+            </w:r>
+            <w:r>
+              <w:rPr>
+                <w:rFonts w:ascii="Arial" w:eastAsia="Times New Roman" w:hAnsi="Arial" w:cs="Arial"/>
+                <w:b/>
+                <w:bCs/>
+                <w:color w:val="FFFFFF"/>
+                <w:kern w:val="0"/>
+                <w:lang w:eastAsia="nl-NL"/>
+                <w14:ligatures w14:val="none"/>
+              </w:rPr>
+              <w:t>​</w:t>
+            </w:r>
+            <w:r>
+              <w:rPr>
+                <w:rFonts w:ascii="Arial" w:eastAsia="Times New Roman" w:hAnsi="Arial" w:cs="Arial"/>
+                <w:b/>
+                <w:bCs/>
+                <w:color w:val="FFFFFF"/>
+                <w:kern w:val="0"/>
+                <w:lang w:eastAsia="nl-NL"/>
+                <w14:ligatures w14:val="none"/>
+              </w:rPr>
+              <w:t xml:space="preserve">Ik </w:t>
+            </w:r>
+            <w:r>
+              <w:rPr>
+                <w:rFonts w:ascii="Arial" w:eastAsia="Times New Roman" w:hAnsi="Arial" w:cs="Arial"/>
+                <w:b/>
+                <w:bCs/>
+                <w:color w:val="FFFFFF"/>
+                <w:kern w:val="0"/>
+                <w:lang w:eastAsia="nl-NL"/>
+                <w14:ligatures w14:val="none"/>
+              </w:rPr>
+              <w:t>wil naar een andere pagina op de website</w:t>
+            </w:r>
+          </w:p>
+          <w:p>
+            <w:pPr>
+              <w:rPr>
+                <w:rFonts w:ascii="Times New Roman" w:eastAsia="Times New Roman" w:hAnsi="Times New Roman" w:cs="Times New Roman"/>
+                <w:sz w:val="24"/>
+                <w:szCs w:val="24"/>
+                <w:lang w:eastAsia="nl-NL"/>
+              </w:rPr>
+            </w:pPr>
+          </w:p>
+        </w:tc>
+      </w:tr>
+      <w:tr>
+        <w:trPr>
+          <w:trHeight w:val="1080"/>
+        </w:trPr>
+        <w:tc>
+          <w:tcPr>
+            <w:tcW w:w="2218" w:type="dxa"/>
+            <w:tcBorders>
+              <w:top w:val="single" w:sz="6" w:space="0" w:color="FFFFFF"/>
+              <w:left w:val="single" w:sz="6" w:space="0" w:color="FFFFFF"/>
+              <w:bottom w:val="single" w:sz="6" w:space="0" w:color="FFFFFF"/>
+              <w:right w:val="single" w:sz="6" w:space="0" w:color="FFFFFF"/>
+            </w:tcBorders>
+            <w:shd w:val="clear" w:color="auto" w:fill="90C226"/>
+            <w:hideMark/>
+          </w:tcPr>
+          <w:p>
+            <w:pPr>
+              <w:spacing w:before="100" w:beforeAutospacing="1" w:after="100" w:afterAutospacing="1" w:line="240" w:lineRule="auto"/>
+              <w:textAlignment w:val="baseline"/>
+              <w:rPr>
+                <w:rFonts w:ascii="Times New Roman" w:eastAsia="Times New Roman" w:hAnsi="Times New Roman" w:cs="Times New Roman"/>
+                <w:b/>
+                <w:bCs/>
+                <w:color w:val="FFFFFF"/>
+                <w:kern w:val="0"/>
+                <w:sz w:val="24"/>
+                <w:szCs w:val="24"/>
+                <w:lang w:eastAsia="nl-NL"/>
+                <w14:ligatures w14:val="none"/>
+              </w:rPr>
+            </w:pPr>
+            <w:r>
+              <w:rPr>
+                <w:rFonts w:ascii="Trebuchet MS" w:eastAsia="Times New Roman" w:hAnsi="Trebuchet MS" w:cs="Times New Roman"/>
+                <w:b/>
+                <w:bCs/>
+                <w:color w:val="FFFFFF"/>
+                <w:kern w:val="0"/>
+                <w:lang w:eastAsia="nl-NL"/>
+                <w14:ligatures w14:val="none"/>
+              </w:rPr>
+              <w:t>Verwacht resultaat</w:t>
+            </w:r>
+            <w:r>
+              <w:rPr>
+                <w:rFonts w:ascii="Arial" w:eastAsia="Times New Roman" w:hAnsi="Arial" w:cs="Arial"/>
+                <w:b/>
+                <w:bCs/>
+                <w:color w:val="FFFFFF"/>
+                <w:kern w:val="0"/>
+                <w:lang w:eastAsia="nl-NL"/>
+                <w14:ligatures w14:val="none"/>
+              </w:rPr>
+              <w:t>​</w:t>
+            </w:r>
+          </w:p>
+        </w:tc>
+        <w:tc>
+          <w:tcPr>
+            <w:tcW w:w="6838" w:type="dxa"/>
+            <w:gridSpan w:val="6"/>
+            <w:tcBorders>
+              <w:top w:val="single" w:sz="6" w:space="0" w:color="FFFFFF"/>
+              <w:left w:val="single" w:sz="6" w:space="0" w:color="FFFFFF"/>
+              <w:bottom w:val="single" w:sz="6" w:space="0" w:color="FFFFFF"/>
+              <w:right w:val="single" w:sz="6" w:space="0" w:color="FFFFFF"/>
+            </w:tcBorders>
+            <w:shd w:val="clear" w:color="auto" w:fill="90C226"/>
+            <w:hideMark/>
+          </w:tcPr>
+          <w:p>
+            <w:pPr>
+              <w:spacing w:before="100" w:beforeAutospacing="1" w:after="100" w:afterAutospacing="1" w:line="240" w:lineRule="auto"/>
+              <w:textAlignment w:val="baseline"/>
+              <w:rPr>
+                <w:rFonts w:ascii="Times New Roman" w:eastAsia="Times New Roman" w:hAnsi="Times New Roman" w:cs="Times New Roman"/>
+                <w:b/>
+                <w:bCs/>
+                <w:color w:val="FFFFFF"/>
+                <w:kern w:val="0"/>
+                <w:sz w:val="24"/>
+                <w:szCs w:val="24"/>
+                <w:lang w:eastAsia="nl-NL"/>
+                <w14:ligatures w14:val="none"/>
+              </w:rPr>
+            </w:pPr>
+            <w:r>
+              <w:rPr>
+                <w:rFonts w:ascii="Trebuchet MS" w:eastAsia="Times New Roman" w:hAnsi="Trebuchet MS" w:cs="Times New Roman"/>
+                <w:b/>
+                <w:bCs/>
+                <w:color w:val="FFFFFF"/>
+                <w:kern w:val="0"/>
+                <w:lang w:eastAsia="nl-NL"/>
+                <w14:ligatures w14:val="none"/>
+              </w:rPr>
+              <w:t> </w:t>
+            </w:r>
+            <w:r>
+              <w:rPr>
+                <w:rFonts w:ascii="Arial" w:eastAsia="Times New Roman" w:hAnsi="Arial" w:cs="Arial"/>
+                <w:b/>
+                <w:bCs/>
+                <w:color w:val="FFFFFF"/>
+                <w:kern w:val="0"/>
+                <w:lang w:eastAsia="nl-NL"/>
+                <w14:ligatures w14:val="none"/>
+              </w:rPr>
+              <w:t>​</w:t>
+            </w:r>
+            <w:r>
+              <w:rPr>
+                <w:rFonts w:ascii="Arial" w:eastAsia="Times New Roman" w:hAnsi="Arial" w:cs="Arial"/>
+                <w:b/>
+                <w:bCs/>
+                <w:color w:val="FFFFFF"/>
+                <w:kern w:val="0"/>
+                <w:lang w:eastAsia="nl-NL"/>
+                <w14:ligatures w14:val="none"/>
+              </w:rPr>
+              <w:t xml:space="preserve"> </w:t>
+            </w:r>
+            <w:r>
+              <w:rPr>
+                <w:rFonts w:ascii="Arial" w:eastAsia="Times New Roman" w:hAnsi="Arial" w:cs="Arial"/>
+                <w:b/>
+                <w:bCs/>
+                <w:color w:val="FFFFFF"/>
+                <w:kern w:val="0"/>
+                <w:lang w:eastAsia="nl-NL"/>
+                <w14:ligatures w14:val="none"/>
+              </w:rPr>
+              <w:t>De website linkt je naar andere pagina’s op de site zodra je op een link/kopje klikt</w:t>
+            </w:r>
+          </w:p>
+        </w:tc>
+      </w:tr>
+      <w:tr>
+        <w:trPr>
+          <w:trHeight w:val="1080"/>
+        </w:trPr>
+        <w:tc>
+          <w:tcPr>
+            <w:tcW w:w="2218" w:type="dxa"/>
+            <w:tcBorders>
+              <w:top w:val="single" w:sz="6" w:space="0" w:color="FFFFFF"/>
+              <w:left w:val="single" w:sz="6" w:space="0" w:color="FFFFFF"/>
+              <w:bottom w:val="single" w:sz="6" w:space="0" w:color="FFFFFF"/>
+              <w:right w:val="single" w:sz="6" w:space="0" w:color="FFFFFF"/>
+            </w:tcBorders>
+            <w:shd w:val="clear" w:color="auto" w:fill="90C226"/>
+            <w:hideMark/>
+          </w:tcPr>
+          <w:p>
+            <w:pPr>
+              <w:spacing w:before="100" w:beforeAutospacing="1" w:after="100" w:afterAutospacing="1" w:line="240" w:lineRule="auto"/>
+              <w:textAlignment w:val="baseline"/>
+              <w:rPr>
+                <w:rFonts w:ascii="Times New Roman" w:eastAsia="Times New Roman" w:hAnsi="Times New Roman" w:cs="Times New Roman"/>
+                <w:b/>
+                <w:bCs/>
+                <w:color w:val="FFFFFF"/>
+                <w:kern w:val="0"/>
+                <w:sz w:val="24"/>
+                <w:szCs w:val="24"/>
+                <w:lang w:eastAsia="nl-NL"/>
+                <w14:ligatures w14:val="none"/>
+              </w:rPr>
+            </w:pPr>
+            <w:r>
+              <w:rPr>
+                <w:rFonts w:ascii="Trebuchet MS" w:eastAsia="Times New Roman" w:hAnsi="Trebuchet MS" w:cs="Times New Roman"/>
+                <w:b/>
+                <w:bCs/>
+                <w:color w:val="FFFFFF"/>
+                <w:kern w:val="0"/>
+                <w:lang w:eastAsia="nl-NL"/>
+                <w14:ligatures w14:val="none"/>
+              </w:rPr>
+              <w:t>Werkelijk resultaat</w:t>
+            </w:r>
+            <w:r>
+              <w:rPr>
+                <w:rFonts w:ascii="Arial" w:eastAsia="Times New Roman" w:hAnsi="Arial" w:cs="Arial"/>
+                <w:b/>
+                <w:bCs/>
+                <w:color w:val="FFFFFF"/>
+                <w:kern w:val="0"/>
+                <w:lang w:eastAsia="nl-NL"/>
+                <w14:ligatures w14:val="none"/>
+              </w:rPr>
+              <w:t>​</w:t>
+            </w:r>
+          </w:p>
+        </w:tc>
+        <w:tc>
+          <w:tcPr>
+            <w:tcW w:w="6838" w:type="dxa"/>
+            <w:gridSpan w:val="6"/>
+            <w:tcBorders>
+              <w:top w:val="single" w:sz="6" w:space="0" w:color="FFFFFF"/>
+              <w:left w:val="single" w:sz="6" w:space="0" w:color="FFFFFF"/>
+              <w:bottom w:val="single" w:sz="6" w:space="0" w:color="FFFFFF"/>
+              <w:right w:val="single" w:sz="6" w:space="0" w:color="FFFFFF"/>
+            </w:tcBorders>
+            <w:shd w:val="clear" w:color="auto" w:fill="90C226"/>
+            <w:hideMark/>
+          </w:tcPr>
+          <w:p>
+            <w:pPr>
+              <w:spacing w:before="100" w:beforeAutospacing="1" w:after="100" w:afterAutospacing="1" w:line="240" w:lineRule="auto"/>
+              <w:textAlignment w:val="baseline"/>
+              <w:rPr>
+                <w:rFonts w:ascii="Times New Roman" w:eastAsia="Times New Roman" w:hAnsi="Times New Roman" w:cs="Times New Roman"/>
+                <w:b/>
+                <w:bCs/>
+                <w:color w:val="FFFFFF"/>
+                <w:kern w:val="0"/>
+                <w:sz w:val="24"/>
+                <w:szCs w:val="24"/>
+                <w:lang w:eastAsia="nl-NL"/>
+                <w14:ligatures w14:val="none"/>
+              </w:rPr>
+            </w:pPr>
+            <w:r>
+              <w:rPr>
+                <w:rFonts w:ascii="Trebuchet MS" w:eastAsia="Times New Roman" w:hAnsi="Trebuchet MS" w:cs="Times New Roman"/>
+                <w:b/>
+                <w:bCs/>
+                <w:color w:val="FFFFFF"/>
+                <w:kern w:val="0"/>
+                <w:lang w:eastAsia="nl-NL"/>
+                <w14:ligatures w14:val="none"/>
+              </w:rPr>
+              <w:t> </w:t>
+            </w:r>
+            <w:r>
+              <w:rPr>
+                <w:rFonts w:ascii="Arial" w:eastAsia="Times New Roman" w:hAnsi="Arial" w:cs="Arial"/>
+                <w:b/>
+                <w:bCs/>
+                <w:color w:val="FFFFFF"/>
+                <w:kern w:val="0"/>
+                <w:lang w:eastAsia="nl-NL"/>
+                <w14:ligatures w14:val="none"/>
+              </w:rPr>
+              <w:t>​</w:t>
+            </w:r>
+            <w:r>
+              <w:rPr>
+                <w:rFonts w:ascii="Arial" w:eastAsia="Times New Roman" w:hAnsi="Arial" w:cs="Arial"/>
+                <w:b/>
+                <w:bCs/>
+                <w:color w:val="FFFFFF"/>
+                <w:kern w:val="0"/>
+                <w:lang w:eastAsia="nl-NL"/>
+                <w14:ligatures w14:val="none"/>
+              </w:rPr>
+              <w:t>hij linkt mij door naar andere pagina’s</w:t>
+            </w:r>
+          </w:p>
+        </w:tc>
+      </w:tr>
+      <w:tr>
+        <w:trPr>
+          <w:trHeight w:val="1080"/>
+        </w:trPr>
+        <w:tc>
+          <w:tcPr>
+            <w:tcW w:w="2218" w:type="dxa"/>
+            <w:tcBorders>
+              <w:top w:val="single" w:sz="6" w:space="0" w:color="FFFFFF"/>
+              <w:left w:val="single" w:sz="6" w:space="0" w:color="FFFFFF"/>
+              <w:bottom w:val="single" w:sz="6" w:space="0" w:color="FFFFFF"/>
+              <w:right w:val="single" w:sz="6" w:space="0" w:color="FFFFFF"/>
+            </w:tcBorders>
+            <w:shd w:val="clear" w:color="auto" w:fill="90C226"/>
+            <w:hideMark/>
+          </w:tcPr>
+          <w:p>
+            <w:pPr>
+              <w:spacing w:before="100" w:beforeAutospacing="1" w:after="100" w:afterAutospacing="1" w:line="240" w:lineRule="auto"/>
+              <w:textAlignment w:val="baseline"/>
+              <w:rPr>
+                <w:rFonts w:ascii="Times New Roman" w:eastAsia="Times New Roman" w:hAnsi="Times New Roman" w:cs="Times New Roman"/>
+                <w:b/>
+                <w:bCs/>
+                <w:color w:val="FFFFFF"/>
+                <w:kern w:val="0"/>
+                <w:sz w:val="24"/>
+                <w:szCs w:val="24"/>
+                <w:lang w:eastAsia="nl-NL"/>
+                <w14:ligatures w14:val="none"/>
+              </w:rPr>
+            </w:pPr>
+            <w:r>
+              <w:rPr>
+                <w:rFonts w:ascii="Trebuchet MS" w:eastAsia="Times New Roman" w:hAnsi="Trebuchet MS" w:cs="Times New Roman"/>
+                <w:b/>
+                <w:bCs/>
+                <w:color w:val="FFFFFF"/>
+                <w:kern w:val="0"/>
+                <w:lang w:eastAsia="nl-NL"/>
+                <w14:ligatures w14:val="none"/>
+              </w:rPr>
+              <w:t>Aanpassingen</w:t>
+            </w:r>
+            <w:r>
+              <w:rPr>
+                <w:rFonts w:ascii="Arial" w:eastAsia="Times New Roman" w:hAnsi="Arial" w:cs="Arial"/>
+                <w:b/>
+                <w:bCs/>
+                <w:color w:val="FFFFFF"/>
+                <w:kern w:val="0"/>
+                <w:lang w:eastAsia="nl-NL"/>
+                <w14:ligatures w14:val="none"/>
+              </w:rPr>
+              <w:t>​</w:t>
+            </w:r>
+          </w:p>
+        </w:tc>
+        <w:tc>
+          <w:tcPr>
+            <w:tcW w:w="6838" w:type="dxa"/>
+            <w:gridSpan w:val="6"/>
+            <w:tcBorders>
+              <w:top w:val="single" w:sz="6" w:space="0" w:color="FFFFFF"/>
+              <w:left w:val="single" w:sz="6" w:space="0" w:color="FFFFFF"/>
+              <w:bottom w:val="single" w:sz="6" w:space="0" w:color="FFFFFF"/>
+              <w:right w:val="single" w:sz="6" w:space="0" w:color="FFFFFF"/>
+            </w:tcBorders>
+            <w:shd w:val="clear" w:color="auto" w:fill="90C226"/>
+            <w:hideMark/>
+          </w:tcPr>
+          <w:p>
+            <w:pPr>
+              <w:spacing w:before="100" w:beforeAutospacing="1" w:after="100" w:afterAutospacing="1" w:line="240" w:lineRule="auto"/>
+              <w:textAlignment w:val="baseline"/>
+              <w:rPr>
+                <w:rFonts w:ascii="Times New Roman" w:eastAsia="Times New Roman" w:hAnsi="Times New Roman" w:cs="Times New Roman"/>
+                <w:b/>
+                <w:bCs/>
+                <w:color w:val="FFFFFF"/>
+                <w:kern w:val="0"/>
+                <w:sz w:val="24"/>
+                <w:szCs w:val="24"/>
+                <w:lang w:eastAsia="nl-NL"/>
+                <w14:ligatures w14:val="none"/>
+              </w:rPr>
+            </w:pPr>
+            <w:r>
+              <w:rPr>
+                <w:rFonts w:ascii="Trebuchet MS" w:eastAsia="Times New Roman" w:hAnsi="Trebuchet MS" w:cs="Times New Roman"/>
+                <w:b/>
+                <w:bCs/>
+                <w:color w:val="FFFFFF"/>
+                <w:kern w:val="0"/>
+                <w:lang w:eastAsia="nl-NL"/>
+                <w14:ligatures w14:val="none"/>
+              </w:rPr>
+              <w:t> </w:t>
+            </w:r>
+            <w:r>
+              <w:rPr>
+                <w:rFonts w:ascii="Arial" w:eastAsia="Times New Roman" w:hAnsi="Arial" w:cs="Arial"/>
+                <w:b/>
+                <w:bCs/>
+                <w:color w:val="FFFFFF"/>
+                <w:kern w:val="0"/>
+                <w:lang w:eastAsia="nl-NL"/>
+                <w14:ligatures w14:val="none"/>
+              </w:rPr>
+              <w:t>​</w:t>
+            </w:r>
+            <w:r>
+              <w:rPr>
+                <w:rFonts w:ascii="Arial" w:eastAsia="Times New Roman" w:hAnsi="Arial" w:cs="Arial"/>
+                <w:b/>
+                <w:bCs/>
+                <w:color w:val="FFFFFF"/>
+                <w:kern w:val="0"/>
+                <w:lang w:eastAsia="nl-NL"/>
+                <w14:ligatures w14:val="none"/>
+              </w:rPr>
+              <w:t>Niet nodig</w:t>
+            </w:r>
+          </w:p>
+        </w:tc>
+      </w:tr>
+      <w:tr>
+        <w:trPr>
+          <w:trHeight w:val="1080"/>
+        </w:trPr>
+        <w:tc>
+          <w:tcPr>
+            <w:tcW w:w="2218" w:type="dxa"/>
+            <w:tcBorders>
+              <w:top w:val="single" w:sz="6" w:space="0" w:color="FFFFFF"/>
+              <w:left w:val="single" w:sz="6" w:space="0" w:color="FFFFFF"/>
+              <w:bottom w:val="single" w:sz="6" w:space="0" w:color="FFFFFF"/>
+              <w:right w:val="single" w:sz="6" w:space="0" w:color="FFFFFF"/>
+            </w:tcBorders>
+            <w:shd w:val="clear" w:color="auto" w:fill="90C226"/>
+            <w:hideMark/>
+          </w:tcPr>
+          <w:p>
+            <w:pPr>
+              <w:spacing w:before="100" w:beforeAutospacing="1" w:after="100" w:afterAutospacing="1" w:line="240" w:lineRule="auto"/>
+              <w:textAlignment w:val="baseline"/>
+              <w:rPr>
+                <w:rFonts w:ascii="Times New Roman" w:eastAsia="Times New Roman" w:hAnsi="Times New Roman" w:cs="Times New Roman"/>
+                <w:b/>
+                <w:bCs/>
+                <w:color w:val="FFFFFF"/>
+                <w:kern w:val="0"/>
+                <w:sz w:val="24"/>
+                <w:szCs w:val="24"/>
+                <w:lang w:eastAsia="nl-NL"/>
+                <w14:ligatures w14:val="none"/>
+              </w:rPr>
+            </w:pPr>
+            <w:r>
+              <w:rPr>
+                <w:rFonts w:ascii="Trebuchet MS" w:eastAsia="Times New Roman" w:hAnsi="Trebuchet MS" w:cs="Times New Roman"/>
+                <w:b/>
+                <w:bCs/>
+                <w:color w:val="FFFFFF"/>
+                <w:kern w:val="0"/>
+                <w:lang w:eastAsia="nl-NL"/>
+                <w14:ligatures w14:val="none"/>
+              </w:rPr>
+              <w:t>Uitvoering</w:t>
+            </w:r>
+            <w:r>
+              <w:rPr>
+                <w:rFonts w:ascii="Arial" w:eastAsia="Times New Roman" w:hAnsi="Arial" w:cs="Arial"/>
+                <w:b/>
+                <w:bCs/>
+                <w:color w:val="FFFFFF"/>
+                <w:kern w:val="0"/>
+                <w:lang w:eastAsia="nl-NL"/>
+                <w14:ligatures w14:val="none"/>
+              </w:rPr>
+              <w:t>​</w:t>
+            </w:r>
+          </w:p>
+        </w:tc>
+        <w:tc>
+          <w:tcPr>
+            <w:tcW w:w="763" w:type="dxa"/>
+            <w:tcBorders>
+              <w:top w:val="single" w:sz="6" w:space="0" w:color="FFFFFF"/>
+              <w:left w:val="single" w:sz="6" w:space="0" w:color="FFFFFF"/>
+              <w:bottom w:val="single" w:sz="6" w:space="0" w:color="FFFFFF"/>
+              <w:right w:val="single" w:sz="6" w:space="0" w:color="FFFFFF"/>
+            </w:tcBorders>
+            <w:shd w:val="clear" w:color="auto" w:fill="90C226"/>
+            <w:hideMark/>
+          </w:tcPr>
+          <w:p>
+            <w:pPr>
+              <w:spacing w:before="100" w:beforeAutospacing="1" w:after="100" w:afterAutospacing="1" w:line="240" w:lineRule="auto"/>
+              <w:textAlignment w:val="baseline"/>
+              <w:rPr>
+                <w:rFonts w:ascii="Times New Roman" w:eastAsia="Times New Roman" w:hAnsi="Times New Roman" w:cs="Times New Roman"/>
+                <w:b/>
+                <w:bCs/>
+                <w:color w:val="FFFFFF"/>
+                <w:kern w:val="0"/>
+                <w:sz w:val="24"/>
+                <w:szCs w:val="24"/>
+                <w:lang w:eastAsia="nl-NL"/>
+                <w14:ligatures w14:val="none"/>
+              </w:rPr>
+            </w:pPr>
+            <w:r>
+              <w:rPr>
+                <w:rFonts w:ascii="Trebuchet MS" w:eastAsia="Times New Roman" w:hAnsi="Trebuchet MS" w:cs="Times New Roman"/>
+                <w:b/>
+                <w:bCs/>
+                <w:color w:val="FFFFFF"/>
+                <w:kern w:val="0"/>
+                <w:position w:val="1"/>
+                <w:lang w:eastAsia="nl-NL"/>
+                <w14:ligatures w14:val="none"/>
+              </w:rPr>
+              <w:t>Uren</w:t>
+            </w:r>
+            <w:r>
+              <w:rPr>
+                <w:rFonts w:ascii="Arial" w:eastAsia="Times New Roman" w:hAnsi="Arial" w:cs="Arial"/>
+                <w:b/>
+                <w:bCs/>
+                <w:color w:val="FFFFFF"/>
+                <w:kern w:val="0"/>
+                <w:lang w:eastAsia="nl-NL"/>
+                <w14:ligatures w14:val="none"/>
+              </w:rPr>
+              <w:t>​</w:t>
+            </w:r>
+          </w:p>
+        </w:tc>
+        <w:tc>
+          <w:tcPr>
+            <w:tcW w:w="1184" w:type="dxa"/>
+            <w:tcBorders>
+              <w:top w:val="single" w:sz="6" w:space="0" w:color="FFFFFF"/>
+              <w:left w:val="single" w:sz="6" w:space="0" w:color="FFFFFF"/>
+              <w:bottom w:val="single" w:sz="6" w:space="0" w:color="FFFFFF"/>
+              <w:right w:val="single" w:sz="6" w:space="0" w:color="FFFFFF"/>
+            </w:tcBorders>
+            <w:shd w:val="clear" w:color="auto" w:fill="90C226"/>
+            <w:hideMark/>
+          </w:tcPr>
+          <w:p>
+            <w:pPr>
+              <w:spacing w:before="100" w:beforeAutospacing="1" w:after="100" w:afterAutospacing="1" w:line="240" w:lineRule="auto"/>
+              <w:textAlignment w:val="baseline"/>
+              <w:rPr>
+                <w:rFonts w:ascii="Times New Roman" w:eastAsia="Times New Roman" w:hAnsi="Times New Roman" w:cs="Times New Roman"/>
+                <w:b/>
+                <w:bCs/>
+                <w:color w:val="FFFFFF"/>
+                <w:kern w:val="0"/>
+                <w:sz w:val="24"/>
+                <w:szCs w:val="24"/>
+                <w:lang w:eastAsia="nl-NL"/>
+                <w14:ligatures w14:val="none"/>
+              </w:rPr>
+            </w:pPr>
+            <w:r>
+              <w:rPr>
+                <w:rFonts w:ascii="Trebuchet MS" w:eastAsia="Times New Roman" w:hAnsi="Trebuchet MS" w:cs="Times New Roman"/>
+                <w:b/>
+                <w:bCs/>
+                <w:color w:val="FFFFFF"/>
+                <w:kern w:val="0"/>
+                <w:position w:val="1"/>
+                <w:lang w:eastAsia="nl-NL"/>
+                <w14:ligatures w14:val="none"/>
+              </w:rPr>
+              <w:t> </w:t>
+            </w:r>
+            <w:r>
+              <w:rPr>
+                <w:rFonts w:ascii="Arial" w:eastAsia="Times New Roman" w:hAnsi="Arial" w:cs="Arial"/>
+                <w:b/>
+                <w:bCs/>
+                <w:color w:val="FFFFFF"/>
+                <w:kern w:val="0"/>
+                <w:lang w:eastAsia="nl-NL"/>
+                <w14:ligatures w14:val="none"/>
+              </w:rPr>
+              <w:t>​</w:t>
+            </w:r>
+            <w:r>
+              <w:rPr>
+                <w:rFonts w:ascii="Arial" w:eastAsia="Times New Roman" w:hAnsi="Arial" w:cs="Arial"/>
+                <w:b/>
+                <w:bCs/>
+                <w:color w:val="FFFFFF"/>
+                <w:kern w:val="0"/>
+                <w:lang w:eastAsia="nl-NL"/>
+                <w14:ligatures w14:val="none"/>
+              </w:rPr>
+              <w:t>2</w:t>
+            </w:r>
+          </w:p>
+        </w:tc>
+        <w:tc>
+          <w:tcPr>
+            <w:tcW w:w="1273" w:type="dxa"/>
+            <w:tcBorders>
+              <w:top w:val="single" w:sz="6" w:space="0" w:color="FFFFFF"/>
+              <w:left w:val="single" w:sz="6" w:space="0" w:color="FFFFFF"/>
+              <w:bottom w:val="single" w:sz="6" w:space="0" w:color="FFFFFF"/>
+              <w:right w:val="single" w:sz="6" w:space="0" w:color="FFFFFF"/>
+            </w:tcBorders>
+            <w:shd w:val="clear" w:color="auto" w:fill="90C226"/>
+            <w:hideMark/>
+          </w:tcPr>
+          <w:p>
+            <w:pPr>
+              <w:spacing w:before="100" w:beforeAutospacing="1" w:after="100" w:afterAutospacing="1" w:line="240" w:lineRule="auto"/>
+              <w:textAlignment w:val="baseline"/>
+              <w:rPr>
+                <w:rFonts w:ascii="Times New Roman" w:eastAsia="Times New Roman" w:hAnsi="Times New Roman" w:cs="Times New Roman"/>
+                <w:b/>
+                <w:bCs/>
+                <w:color w:val="FFFFFF"/>
+                <w:kern w:val="0"/>
+                <w:sz w:val="24"/>
+                <w:szCs w:val="24"/>
+                <w:lang w:eastAsia="nl-NL"/>
+                <w14:ligatures w14:val="none"/>
+              </w:rPr>
+            </w:pPr>
+            <w:r>
+              <w:rPr>
+                <w:rFonts w:ascii="Trebuchet MS" w:eastAsia="Times New Roman" w:hAnsi="Trebuchet MS" w:cs="Times New Roman"/>
+                <w:b/>
+                <w:bCs/>
+                <w:color w:val="FFFFFF"/>
+                <w:kern w:val="0"/>
+                <w:lang w:eastAsia="nl-NL"/>
+                <w14:ligatures w14:val="none"/>
+              </w:rPr>
+              <w:t>Prioriteit</w:t>
+            </w:r>
+            <w:r>
+              <w:rPr>
+                <w:rFonts w:ascii="Trebuchet MS" w:eastAsia="Times New Roman" w:hAnsi="Trebuchet MS" w:cs="Times New Roman"/>
+                <w:b/>
+                <w:bCs/>
+                <w:color w:val="FFFFFF"/>
+                <w:kern w:val="0"/>
+                <w:sz w:val="14"/>
+                <w:szCs w:val="14"/>
+                <w:vertAlign w:val="superscript"/>
+                <w:lang w:eastAsia="nl-NL"/>
+                <w14:ligatures w14:val="none"/>
+              </w:rPr>
+              <w:t>*</w:t>
+            </w:r>
+            <w:r>
+              <w:rPr>
+                <w:rFonts w:ascii="Arial" w:eastAsia="Times New Roman" w:hAnsi="Arial" w:cs="Arial"/>
+                <w:b/>
+                <w:bCs/>
+                <w:color w:val="FFFFFF"/>
+                <w:kern w:val="0"/>
+                <w:sz w:val="14"/>
+                <w:szCs w:val="14"/>
+                <w:lang w:eastAsia="nl-NL"/>
+                <w14:ligatures w14:val="none"/>
+              </w:rPr>
+              <w:t>​</w:t>
+            </w:r>
+          </w:p>
+        </w:tc>
+        <w:tc>
+          <w:tcPr>
+            <w:tcW w:w="1328" w:type="dxa"/>
+            <w:tcBorders>
+              <w:top w:val="single" w:sz="6" w:space="0" w:color="FFFFFF"/>
+              <w:left w:val="single" w:sz="6" w:space="0" w:color="FFFFFF"/>
+              <w:bottom w:val="single" w:sz="6" w:space="0" w:color="FFFFFF"/>
+              <w:right w:val="single" w:sz="6" w:space="0" w:color="FFFFFF"/>
+            </w:tcBorders>
+            <w:shd w:val="clear" w:color="auto" w:fill="90C226"/>
+            <w:hideMark/>
+          </w:tcPr>
+          <w:p>
+            <w:pPr>
+              <w:spacing w:before="100" w:beforeAutospacing="1" w:after="100" w:afterAutospacing="1" w:line="240" w:lineRule="auto"/>
+              <w:textAlignment w:val="baseline"/>
+              <w:rPr>
+                <w:rFonts w:ascii="Times New Roman" w:eastAsia="Times New Roman" w:hAnsi="Times New Roman" w:cs="Times New Roman"/>
+                <w:b/>
+                <w:bCs/>
+                <w:color w:val="FFFFFF"/>
+                <w:kern w:val="0"/>
+                <w:sz w:val="24"/>
+                <w:szCs w:val="24"/>
+                <w:lang w:eastAsia="nl-NL"/>
+                <w14:ligatures w14:val="none"/>
+              </w:rPr>
+            </w:pPr>
+            <w:r>
+              <w:rPr>
+                <w:rFonts w:ascii="Trebuchet MS" w:eastAsia="Times New Roman" w:hAnsi="Trebuchet MS" w:cs="Times New Roman"/>
+                <w:b/>
+                <w:bCs/>
+                <w:color w:val="FFFFFF"/>
+                <w:kern w:val="0"/>
+                <w:lang w:eastAsia="nl-NL"/>
+                <w14:ligatures w14:val="none"/>
+              </w:rPr>
+              <w:t> </w:t>
+            </w:r>
+            <w:r>
+              <w:rPr>
+                <w:rFonts w:ascii="Arial" w:eastAsia="Times New Roman" w:hAnsi="Arial" w:cs="Arial"/>
+                <w:b/>
+                <w:bCs/>
+                <w:color w:val="FFFFFF"/>
+                <w:kern w:val="0"/>
+                <w:lang w:eastAsia="nl-NL"/>
+                <w14:ligatures w14:val="none"/>
+              </w:rPr>
+              <w:t>​</w:t>
+            </w:r>
+            <w:r>
+              <w:rPr>
+                <w:rFonts w:ascii="Arial" w:eastAsia="Times New Roman" w:hAnsi="Arial" w:cs="Arial"/>
+                <w:b/>
+                <w:bCs/>
+                <w:color w:val="FFFFFF"/>
+                <w:kern w:val="0"/>
+                <w:lang w:eastAsia="nl-NL"/>
+                <w14:ligatures w14:val="none"/>
+              </w:rPr>
+              <w:t>0</w:t>
+            </w:r>
+          </w:p>
+        </w:tc>
+        <w:tc>
+          <w:tcPr>
+            <w:tcW w:w="755" w:type="dxa"/>
+            <w:tcBorders>
+              <w:top w:val="single" w:sz="6" w:space="0" w:color="FFFFFF"/>
+              <w:left w:val="single" w:sz="6" w:space="0" w:color="FFFFFF"/>
+              <w:bottom w:val="single" w:sz="6" w:space="0" w:color="FFFFFF"/>
+              <w:right w:val="single" w:sz="6" w:space="0" w:color="FFFFFF"/>
+            </w:tcBorders>
+            <w:shd w:val="clear" w:color="auto" w:fill="90C226"/>
+            <w:hideMark/>
+          </w:tcPr>
+          <w:p>
+            <w:pPr>
+              <w:spacing w:before="100" w:beforeAutospacing="1" w:after="100" w:afterAutospacing="1" w:line="240" w:lineRule="auto"/>
+              <w:textAlignment w:val="baseline"/>
+              <w:rPr>
+                <w:rFonts w:ascii="Times New Roman" w:eastAsia="Times New Roman" w:hAnsi="Times New Roman" w:cs="Times New Roman"/>
+                <w:b/>
+                <w:bCs/>
+                <w:color w:val="FFFFFF"/>
+                <w:kern w:val="0"/>
+                <w:sz w:val="24"/>
+                <w:szCs w:val="24"/>
+                <w:lang w:eastAsia="nl-NL"/>
+                <w14:ligatures w14:val="none"/>
+              </w:rPr>
+            </w:pPr>
+            <w:r>
+              <w:rPr>
+                <w:rFonts w:ascii="Trebuchet MS" w:eastAsia="Times New Roman" w:hAnsi="Trebuchet MS" w:cs="Times New Roman"/>
+                <w:b/>
+                <w:bCs/>
+                <w:color w:val="FFFFFF"/>
+                <w:kern w:val="0"/>
+                <w:lang w:eastAsia="nl-NL"/>
+                <w14:ligatures w14:val="none"/>
+              </w:rPr>
+              <w:t>Door</w:t>
+            </w:r>
+            <w:r>
+              <w:rPr>
+                <w:rFonts w:ascii="Arial" w:eastAsia="Times New Roman" w:hAnsi="Arial" w:cs="Arial"/>
+                <w:b/>
+                <w:bCs/>
+                <w:color w:val="FFFFFF"/>
+                <w:kern w:val="0"/>
+                <w:lang w:eastAsia="nl-NL"/>
+                <w14:ligatures w14:val="none"/>
+              </w:rPr>
+              <w:t>​</w:t>
+            </w:r>
+          </w:p>
+        </w:tc>
+        <w:tc>
+          <w:tcPr>
+            <w:tcW w:w="1535" w:type="dxa"/>
+            <w:tcBorders>
+              <w:top w:val="single" w:sz="6" w:space="0" w:color="FFFFFF"/>
+              <w:left w:val="single" w:sz="6" w:space="0" w:color="FFFFFF"/>
+              <w:bottom w:val="single" w:sz="6" w:space="0" w:color="FFFFFF"/>
+              <w:right w:val="single" w:sz="6" w:space="0" w:color="FFFFFF"/>
+            </w:tcBorders>
+            <w:shd w:val="clear" w:color="auto" w:fill="90C226"/>
+            <w:hideMark/>
+          </w:tcPr>
+          <w:p>
+            <w:pPr>
+              <w:spacing w:before="100" w:beforeAutospacing="1" w:after="100" w:afterAutospacing="1" w:line="240" w:lineRule="auto"/>
+              <w:textAlignment w:val="baseline"/>
+              <w:rPr>
+                <w:rFonts w:ascii="Times New Roman" w:eastAsia="Times New Roman" w:hAnsi="Times New Roman" w:cs="Times New Roman"/>
+                <w:b/>
+                <w:bCs/>
+                <w:color w:val="FFFFFF"/>
+                <w:kern w:val="0"/>
+                <w:sz w:val="24"/>
+                <w:szCs w:val="24"/>
+                <w:lang w:eastAsia="nl-NL"/>
+                <w14:ligatures w14:val="none"/>
+              </w:rPr>
+            </w:pPr>
+            <w:r>
+              <w:rPr>
+                <w:rFonts w:ascii="Trebuchet MS" w:eastAsia="Times New Roman" w:hAnsi="Trebuchet MS" w:cs="Times New Roman"/>
+                <w:b/>
+                <w:bCs/>
+                <w:color w:val="FFFFFF"/>
+                <w:kern w:val="0"/>
+                <w:lang w:eastAsia="nl-NL"/>
+                <w14:ligatures w14:val="none"/>
+              </w:rPr>
+              <w:t> </w:t>
+            </w:r>
+            <w:r>
+              <w:rPr>
+                <w:rFonts w:ascii="Arial" w:eastAsia="Times New Roman" w:hAnsi="Arial" w:cs="Arial"/>
+                <w:b/>
+                <w:bCs/>
+                <w:color w:val="FFFFFF"/>
+                <w:kern w:val="0"/>
+                <w:lang w:eastAsia="nl-NL"/>
+                <w14:ligatures w14:val="none"/>
+              </w:rPr>
+              <w:t>​</w:t>
+            </w:r>
+            <w:r>
+              <w:rPr>
+                <w:rFonts w:ascii="Arial" w:eastAsia="Times New Roman" w:hAnsi="Arial" w:cs="Arial"/>
+                <w:b/>
+                <w:bCs/>
+                <w:color w:val="FFFFFF"/>
+                <w:kern w:val="0"/>
+                <w:lang w:eastAsia="nl-NL"/>
+                <w14:ligatures w14:val="none"/>
+              </w:rPr>
+              <w:t>Rick</w:t>
+            </w:r>
+          </w:p>
+        </w:tc>
+      </w:tr>
+    </w:tbl>
+    <w:p/>
+    <w:tbl>
+      <w:tblPr>
+        <w:tblW w:w="0" w:type="dxa"/>
+        <w:tblBorders>
+          <w:top w:val="outset" w:sz="6" w:space="0" w:color="auto"/>
+          <w:left w:val="outset" w:sz="6" w:space="0" w:color="auto"/>
+          <w:bottom w:val="outset" w:sz="6" w:space="0" w:color="auto"/>
+          <w:right w:val="outset" w:sz="6" w:space="0" w:color="auto"/>
+        </w:tblBorders>
+        <w:tblCellMar>
+          <w:top w:w="15" w:type="dxa"/>
+          <w:left w:w="15" w:type="dxa"/>
+          <w:bottom w:w="15" w:type="dxa"/>
+          <w:right w:w="15" w:type="dxa"/>
+        </w:tblCellMar>
+        <w:tblLook w:val="04A0" w:firstRow="1" w:lastRow="0" w:firstColumn="1" w:lastColumn="0" w:noHBand="0" w:noVBand="1"/>
+      </w:tblPr>
+      <w:tblGrid>
+        <w:gridCol w:w="2218"/>
+        <w:gridCol w:w="763"/>
+        <w:gridCol w:w="1184"/>
+        <w:gridCol w:w="1273"/>
+        <w:gridCol w:w="1328"/>
+        <w:gridCol w:w="755"/>
+        <w:gridCol w:w="1535"/>
+      </w:tblGrid>
+      <w:tr>
+        <w:trPr>
+          <w:trHeight w:val="1080"/>
+        </w:trPr>
+        <w:tc>
+          <w:tcPr>
+            <w:tcW w:w="3000" w:type="dxa"/>
+            <w:tcBorders>
+              <w:top w:val="single" w:sz="6" w:space="0" w:color="FFFFFF"/>
+              <w:left w:val="single" w:sz="6" w:space="0" w:color="FFFFFF"/>
+              <w:bottom w:val="single" w:sz="6" w:space="0" w:color="FFFFFF"/>
+              <w:right w:val="single" w:sz="6" w:space="0" w:color="FFFFFF"/>
+            </w:tcBorders>
+            <w:shd w:val="clear" w:color="auto" w:fill="90C226"/>
+            <w:hideMark/>
+          </w:tcPr>
+          <w:p>
+            <w:pPr>
+              <w:spacing w:before="100" w:beforeAutospacing="1" w:after="100" w:afterAutospacing="1" w:line="240" w:lineRule="auto"/>
+              <w:textAlignment w:val="baseline"/>
+              <w:rPr>
+                <w:rFonts w:ascii="Times New Roman" w:eastAsia="Times New Roman" w:hAnsi="Times New Roman" w:cs="Times New Roman"/>
+                <w:b/>
+                <w:bCs/>
+                <w:color w:val="FFFFFF"/>
+                <w:kern w:val="0"/>
+                <w:sz w:val="24"/>
+                <w:szCs w:val="24"/>
+                <w:lang w:eastAsia="nl-NL"/>
+                <w14:ligatures w14:val="none"/>
+              </w:rPr>
+            </w:pPr>
+            <w:r>
+              <w:rPr>
+                <w:rFonts w:ascii="Trebuchet MS" w:eastAsia="Times New Roman" w:hAnsi="Trebuchet MS" w:cs="Times New Roman"/>
+                <w:b/>
+                <w:bCs/>
+                <w:color w:val="FFFFFF"/>
+                <w:kern w:val="0"/>
+                <w:lang w:eastAsia="nl-NL"/>
+                <w14:ligatures w14:val="none"/>
+              </w:rPr>
+              <w:t>Actie</w:t>
+            </w:r>
+            <w:r>
+              <w:rPr>
+                <w:rFonts w:ascii="Arial" w:eastAsia="Times New Roman" w:hAnsi="Arial" w:cs="Arial"/>
+                <w:b/>
+                <w:bCs/>
+                <w:color w:val="FFFFFF"/>
+                <w:kern w:val="0"/>
+                <w:lang w:eastAsia="nl-NL"/>
+                <w14:ligatures w14:val="none"/>
+              </w:rPr>
+              <w:t>​</w:t>
+            </w:r>
+          </w:p>
+        </w:tc>
+        <w:tc>
+          <w:tcPr>
+            <w:tcW w:w="10725" w:type="dxa"/>
+            <w:gridSpan w:val="6"/>
+            <w:tcBorders>
+              <w:top w:val="single" w:sz="6" w:space="0" w:color="FFFFFF"/>
+              <w:left w:val="single" w:sz="6" w:space="0" w:color="FFFFFF"/>
+              <w:bottom w:val="single" w:sz="6" w:space="0" w:color="FFFFFF"/>
+              <w:right w:val="single" w:sz="6" w:space="0" w:color="FFFFFF"/>
+            </w:tcBorders>
+            <w:shd w:val="clear" w:color="auto" w:fill="90C226"/>
+            <w:hideMark/>
+          </w:tcPr>
+          <w:p>
+            <w:pPr>
+              <w:spacing w:before="100" w:beforeAutospacing="1" w:after="100" w:afterAutospacing="1" w:line="240" w:lineRule="auto"/>
+              <w:textAlignment w:val="baseline"/>
+              <w:rPr>
+                <w:rFonts w:ascii="Times New Roman" w:eastAsia="Times New Roman" w:hAnsi="Times New Roman" w:cs="Times New Roman"/>
+                <w:b/>
+                <w:bCs/>
+                <w:color w:val="FFFFFF"/>
+                <w:kern w:val="0"/>
+                <w:sz w:val="24"/>
+                <w:szCs w:val="24"/>
+                <w:lang w:eastAsia="nl-NL"/>
+                <w14:ligatures w14:val="none"/>
+              </w:rPr>
+            </w:pPr>
+            <w:r>
+              <w:rPr>
+                <w:rFonts w:ascii="Trebuchet MS" w:eastAsia="Times New Roman" w:hAnsi="Trebuchet MS" w:cs="Times New Roman"/>
+                <w:b/>
+                <w:bCs/>
+                <w:color w:val="FFFFFF"/>
+                <w:kern w:val="0"/>
+                <w:lang w:eastAsia="nl-NL"/>
+                <w14:ligatures w14:val="none"/>
+              </w:rPr>
+              <w:t> </w:t>
+            </w:r>
+            <w:r>
+              <w:rPr>
+                <w:rFonts w:ascii="Arial" w:eastAsia="Times New Roman" w:hAnsi="Arial" w:cs="Arial"/>
+                <w:b/>
+                <w:bCs/>
+                <w:color w:val="FFFFFF"/>
+                <w:kern w:val="0"/>
+                <w:lang w:eastAsia="nl-NL"/>
+                <w14:ligatures w14:val="none"/>
+              </w:rPr>
+              <w:t>​</w:t>
+            </w:r>
+            <w:r>
+              <w:rPr>
+                <w:rFonts w:ascii="Arial" w:eastAsia="Times New Roman" w:hAnsi="Arial" w:cs="Arial"/>
+                <w:b/>
+                <w:bCs/>
+                <w:color w:val="FFFFFF"/>
+                <w:kern w:val="0"/>
+                <w:lang w:eastAsia="nl-NL"/>
+                <w14:ligatures w14:val="none"/>
+              </w:rPr>
+              <w:t xml:space="preserve">Skill </w:t>
+            </w:r>
+            <w:proofErr w:type="spellStart"/>
+            <w:r>
+              <w:rPr>
+                <w:rFonts w:ascii="Arial" w:eastAsia="Times New Roman" w:hAnsi="Arial" w:cs="Arial"/>
+                <w:b/>
+                <w:bCs/>
+                <w:color w:val="FFFFFF"/>
+                <w:kern w:val="0"/>
+                <w:lang w:eastAsia="nl-NL"/>
+                <w14:ligatures w14:val="none"/>
+              </w:rPr>
+              <w:t>deselcecteren</w:t>
+            </w:r>
+            <w:proofErr w:type="spellEnd"/>
+          </w:p>
+        </w:tc>
+      </w:tr>
+      <w:tr>
+        <w:trPr>
+          <w:trHeight w:val="1080"/>
+        </w:trPr>
+        <w:tc>
+          <w:tcPr>
+            <w:tcW w:w="3000" w:type="dxa"/>
+            <w:tcBorders>
+              <w:top w:val="single" w:sz="6" w:space="0" w:color="FFFFFF"/>
+              <w:left w:val="single" w:sz="6" w:space="0" w:color="FFFFFF"/>
+              <w:bottom w:val="single" w:sz="6" w:space="0" w:color="FFFFFF"/>
+              <w:right w:val="single" w:sz="6" w:space="0" w:color="FFFFFF"/>
+            </w:tcBorders>
+            <w:shd w:val="clear" w:color="auto" w:fill="90C226"/>
+            <w:hideMark/>
+          </w:tcPr>
+          <w:p>
+            <w:pPr>
+              <w:spacing w:before="100" w:beforeAutospacing="1" w:after="100" w:afterAutospacing="1" w:line="240" w:lineRule="auto"/>
+              <w:textAlignment w:val="baseline"/>
+              <w:rPr>
+                <w:rFonts w:ascii="Times New Roman" w:eastAsia="Times New Roman" w:hAnsi="Times New Roman" w:cs="Times New Roman"/>
+                <w:b/>
+                <w:bCs/>
+                <w:color w:val="FFFFFF"/>
+                <w:kern w:val="0"/>
+                <w:sz w:val="24"/>
+                <w:szCs w:val="24"/>
+                <w:lang w:eastAsia="nl-NL"/>
+                <w14:ligatures w14:val="none"/>
+              </w:rPr>
+            </w:pPr>
+            <w:r>
+              <w:rPr>
+                <w:rFonts w:ascii="Trebuchet MS" w:eastAsia="Times New Roman" w:hAnsi="Trebuchet MS" w:cs="Times New Roman"/>
+                <w:b/>
+                <w:bCs/>
+                <w:color w:val="FFFFFF"/>
+                <w:kern w:val="0"/>
+                <w:lang w:eastAsia="nl-NL"/>
+                <w14:ligatures w14:val="none"/>
+              </w:rPr>
+              <w:t>S</w:t>
+            </w:r>
+            <w:r>
+              <w:rPr>
+                <w:rFonts w:ascii="Trebuchet MS" w:eastAsia="Times New Roman" w:hAnsi="Trebuchet MS" w:cs="Times New Roman"/>
+                <w:b/>
+                <w:bCs/>
+                <w:color w:val="FFFFFF"/>
+                <w:kern w:val="0"/>
+                <w:lang w:eastAsia="nl-NL"/>
+                <w14:ligatures w14:val="none"/>
+              </w:rPr>
+              <w:t>cenario</w:t>
+            </w:r>
+            <w:r>
+              <w:rPr>
+                <w:rFonts w:ascii="Arial" w:eastAsia="Times New Roman" w:hAnsi="Arial" w:cs="Arial"/>
+                <w:b/>
+                <w:bCs/>
+                <w:color w:val="FFFFFF"/>
+                <w:kern w:val="0"/>
+                <w:lang w:eastAsia="nl-NL"/>
+                <w14:ligatures w14:val="none"/>
+              </w:rPr>
+              <w:t>​</w:t>
+            </w:r>
+          </w:p>
+        </w:tc>
+        <w:tc>
+          <w:tcPr>
+            <w:tcW w:w="10725" w:type="dxa"/>
+            <w:gridSpan w:val="6"/>
+            <w:tcBorders>
+              <w:top w:val="single" w:sz="6" w:space="0" w:color="FFFFFF"/>
+              <w:left w:val="single" w:sz="6" w:space="0" w:color="FFFFFF"/>
+              <w:bottom w:val="single" w:sz="6" w:space="0" w:color="FFFFFF"/>
+              <w:right w:val="single" w:sz="6" w:space="0" w:color="FFFFFF"/>
+            </w:tcBorders>
+            <w:shd w:val="clear" w:color="auto" w:fill="90C226"/>
+            <w:hideMark/>
+          </w:tcPr>
+          <w:p>
+            <w:pPr>
+              <w:tabs>
+                <w:tab w:val="left" w:pos="1416"/>
+              </w:tabs>
+              <w:spacing w:before="100" w:beforeAutospacing="1" w:after="100" w:afterAutospacing="1" w:line="240" w:lineRule="auto"/>
+              <w:textAlignment w:val="baseline"/>
+              <w:rPr>
+                <w:rFonts w:ascii="Arial" w:eastAsia="Times New Roman" w:hAnsi="Arial" w:cs="Arial"/>
+                <w:b/>
+                <w:bCs/>
+                <w:color w:val="FFFFFF"/>
+                <w:kern w:val="0"/>
+                <w:lang w:eastAsia="nl-NL"/>
+                <w14:ligatures w14:val="none"/>
+              </w:rPr>
+            </w:pPr>
+            <w:r>
+              <w:rPr>
+                <w:rFonts w:ascii="Trebuchet MS" w:eastAsia="Times New Roman" w:hAnsi="Trebuchet MS" w:cs="Times New Roman"/>
+                <w:b/>
+                <w:bCs/>
+                <w:color w:val="FFFFFF"/>
+                <w:kern w:val="0"/>
+                <w:lang w:eastAsia="nl-NL"/>
+                <w14:ligatures w14:val="none"/>
+              </w:rPr>
+              <w:t> </w:t>
+            </w:r>
+            <w:r>
+              <w:rPr>
+                <w:rFonts w:ascii="Arial" w:eastAsia="Times New Roman" w:hAnsi="Arial" w:cs="Arial"/>
+                <w:b/>
+                <w:bCs/>
+                <w:color w:val="FFFFFF"/>
+                <w:kern w:val="0"/>
+                <w:lang w:eastAsia="nl-NL"/>
+                <w14:ligatures w14:val="none"/>
+              </w:rPr>
+              <w:t>​</w:t>
+            </w:r>
+            <w:r>
+              <w:rPr>
+                <w:rFonts w:ascii="Arial" w:eastAsia="Times New Roman" w:hAnsi="Arial" w:cs="Arial"/>
+                <w:b/>
+                <w:bCs/>
+                <w:color w:val="FFFFFF"/>
+                <w:kern w:val="0"/>
+                <w:lang w:eastAsia="nl-NL"/>
+                <w14:ligatures w14:val="none"/>
+              </w:rPr>
+              <w:t xml:space="preserve">Ik wil </w:t>
+            </w:r>
+            <w:r>
+              <w:rPr>
+                <w:rFonts w:ascii="Arial" w:eastAsia="Times New Roman" w:hAnsi="Arial" w:cs="Arial"/>
+                <w:b/>
+                <w:bCs/>
+                <w:color w:val="FFFFFF"/>
+                <w:kern w:val="0"/>
+                <w:lang w:eastAsia="nl-NL"/>
+                <w14:ligatures w14:val="none"/>
+              </w:rPr>
+              <w:t>een skill niet meer selecteren want hij lijkt me toch niet meer leuk</w:t>
+            </w:r>
+          </w:p>
+          <w:p>
+            <w:pPr>
+              <w:rPr>
+                <w:rFonts w:ascii="Times New Roman" w:eastAsia="Times New Roman" w:hAnsi="Times New Roman" w:cs="Times New Roman"/>
+                <w:sz w:val="24"/>
+                <w:szCs w:val="24"/>
+                <w:lang w:eastAsia="nl-NL"/>
+              </w:rPr>
+            </w:pPr>
+          </w:p>
+        </w:tc>
+      </w:tr>
+      <w:tr>
+        <w:trPr>
+          <w:trHeight w:val="1080"/>
+        </w:trPr>
+        <w:tc>
+          <w:tcPr>
+            <w:tcW w:w="3000" w:type="dxa"/>
+            <w:tcBorders>
+              <w:top w:val="single" w:sz="6" w:space="0" w:color="FFFFFF"/>
+              <w:left w:val="single" w:sz="6" w:space="0" w:color="FFFFFF"/>
+              <w:bottom w:val="single" w:sz="6" w:space="0" w:color="FFFFFF"/>
+              <w:right w:val="single" w:sz="6" w:space="0" w:color="FFFFFF"/>
+            </w:tcBorders>
+            <w:shd w:val="clear" w:color="auto" w:fill="90C226"/>
+            <w:hideMark/>
+          </w:tcPr>
+          <w:p>
+            <w:pPr>
+              <w:spacing w:before="100" w:beforeAutospacing="1" w:after="100" w:afterAutospacing="1" w:line="240" w:lineRule="auto"/>
+              <w:textAlignment w:val="baseline"/>
+              <w:rPr>
+                <w:rFonts w:ascii="Times New Roman" w:eastAsia="Times New Roman" w:hAnsi="Times New Roman" w:cs="Times New Roman"/>
+                <w:b/>
+                <w:bCs/>
+                <w:color w:val="FFFFFF"/>
+                <w:kern w:val="0"/>
+                <w:sz w:val="24"/>
+                <w:szCs w:val="24"/>
+                <w:lang w:eastAsia="nl-NL"/>
+                <w14:ligatures w14:val="none"/>
+              </w:rPr>
+            </w:pPr>
+            <w:r>
+              <w:rPr>
+                <w:rFonts w:ascii="Trebuchet MS" w:eastAsia="Times New Roman" w:hAnsi="Trebuchet MS" w:cs="Times New Roman"/>
+                <w:b/>
+                <w:bCs/>
+                <w:color w:val="FFFFFF"/>
+                <w:kern w:val="0"/>
+                <w:lang w:eastAsia="nl-NL"/>
+                <w14:ligatures w14:val="none"/>
+              </w:rPr>
+              <w:t>Verwacht resultaat</w:t>
+            </w:r>
+            <w:r>
+              <w:rPr>
+                <w:rFonts w:ascii="Arial" w:eastAsia="Times New Roman" w:hAnsi="Arial" w:cs="Arial"/>
+                <w:b/>
+                <w:bCs/>
+                <w:color w:val="FFFFFF"/>
+                <w:kern w:val="0"/>
+                <w:lang w:eastAsia="nl-NL"/>
+                <w14:ligatures w14:val="none"/>
+              </w:rPr>
+              <w:t>​</w:t>
+            </w:r>
+          </w:p>
+        </w:tc>
+        <w:tc>
+          <w:tcPr>
+            <w:tcW w:w="10725" w:type="dxa"/>
+            <w:gridSpan w:val="6"/>
+            <w:tcBorders>
+              <w:top w:val="single" w:sz="6" w:space="0" w:color="FFFFFF"/>
+              <w:left w:val="single" w:sz="6" w:space="0" w:color="FFFFFF"/>
+              <w:bottom w:val="single" w:sz="6" w:space="0" w:color="FFFFFF"/>
+              <w:right w:val="single" w:sz="6" w:space="0" w:color="FFFFFF"/>
+            </w:tcBorders>
+            <w:shd w:val="clear" w:color="auto" w:fill="90C226"/>
+            <w:hideMark/>
+          </w:tcPr>
+          <w:p>
+            <w:pPr>
+              <w:spacing w:before="100" w:beforeAutospacing="1" w:after="100" w:afterAutospacing="1" w:line="240" w:lineRule="auto"/>
+              <w:textAlignment w:val="baseline"/>
+              <w:rPr>
+                <w:rFonts w:ascii="Times New Roman" w:eastAsia="Times New Roman" w:hAnsi="Times New Roman" w:cs="Times New Roman"/>
+                <w:b/>
+                <w:bCs/>
+                <w:color w:val="FFFFFF"/>
+                <w:kern w:val="0"/>
+                <w:sz w:val="24"/>
+                <w:szCs w:val="24"/>
+                <w:lang w:eastAsia="nl-NL"/>
+                <w14:ligatures w14:val="none"/>
+              </w:rPr>
+            </w:pPr>
+            <w:r>
+              <w:rPr>
+                <w:rFonts w:ascii="Arial" w:eastAsia="Times New Roman" w:hAnsi="Arial" w:cs="Arial"/>
+                <w:b/>
+                <w:bCs/>
+                <w:color w:val="FFFFFF"/>
+                <w:kern w:val="0"/>
+                <w:lang w:eastAsia="nl-NL"/>
+                <w14:ligatures w14:val="none"/>
+              </w:rPr>
+              <w:t xml:space="preserve">De skill word de border word </w:t>
+            </w:r>
+            <w:r>
+              <w:rPr>
+                <w:rFonts w:ascii="Arial" w:eastAsia="Times New Roman" w:hAnsi="Arial" w:cs="Arial"/>
+                <w:b/>
+                <w:bCs/>
+                <w:color w:val="FFFFFF"/>
+                <w:kern w:val="0"/>
+                <w:lang w:eastAsia="nl-NL"/>
+                <w14:ligatures w14:val="none"/>
+              </w:rPr>
+              <w:t>weggehaald bij het her</w:t>
+            </w:r>
+            <w:r>
+              <w:rPr>
+                <w:rFonts w:ascii="Arial" w:eastAsia="Times New Roman" w:hAnsi="Arial" w:cs="Arial"/>
+                <w:b/>
+                <w:bCs/>
+                <w:color w:val="FFFFFF"/>
+                <w:kern w:val="0"/>
+                <w:lang w:eastAsia="nl-NL"/>
+                <w14:ligatures w14:val="none"/>
+              </w:rPr>
+              <w:t xml:space="preserve"> </w:t>
+            </w:r>
+            <w:r>
+              <w:rPr>
+                <w:rFonts w:ascii="Arial" w:eastAsia="Times New Roman" w:hAnsi="Arial" w:cs="Arial"/>
+                <w:b/>
+                <w:bCs/>
+                <w:color w:val="FFFFFF"/>
+                <w:kern w:val="0"/>
+                <w:lang w:eastAsia="nl-NL"/>
+                <w14:ligatures w14:val="none"/>
+              </w:rPr>
+              <w:t>k</w:t>
+            </w:r>
+            <w:r>
+              <w:rPr>
+                <w:rFonts w:ascii="Arial" w:eastAsia="Times New Roman" w:hAnsi="Arial" w:cs="Arial"/>
+                <w:b/>
+                <w:bCs/>
+                <w:color w:val="FFFFFF"/>
+                <w:kern w:val="0"/>
+                <w:lang w:eastAsia="nl-NL"/>
+                <w14:ligatures w14:val="none"/>
+              </w:rPr>
+              <w:t>likken</w:t>
+            </w:r>
+            <w:r>
+              <w:rPr>
+                <w:rFonts w:ascii="Arial" w:eastAsia="Times New Roman" w:hAnsi="Arial" w:cs="Arial"/>
+                <w:b/>
+                <w:bCs/>
+                <w:color w:val="FFFFFF"/>
+                <w:kern w:val="0"/>
+                <w:lang w:eastAsia="nl-NL"/>
+                <w14:ligatures w14:val="none"/>
+              </w:rPr>
+              <w:t xml:space="preserve"> van de </w:t>
+            </w:r>
+            <w:r>
+              <w:rPr>
+                <w:rFonts w:ascii="Arial" w:eastAsia="Times New Roman" w:hAnsi="Arial" w:cs="Arial"/>
+                <w:b/>
+                <w:bCs/>
+                <w:color w:val="FFFFFF"/>
+                <w:kern w:val="0"/>
+                <w:lang w:eastAsia="nl-NL"/>
+                <w14:ligatures w14:val="none"/>
+              </w:rPr>
+              <w:t>skill</w:t>
+            </w:r>
+          </w:p>
+        </w:tc>
+      </w:tr>
+      <w:tr>
+        <w:trPr>
+          <w:trHeight w:val="1080"/>
+        </w:trPr>
+        <w:tc>
+          <w:tcPr>
+            <w:tcW w:w="3000" w:type="dxa"/>
+            <w:tcBorders>
+              <w:top w:val="single" w:sz="6" w:space="0" w:color="FFFFFF"/>
+              <w:left w:val="single" w:sz="6" w:space="0" w:color="FFFFFF"/>
+              <w:bottom w:val="single" w:sz="6" w:space="0" w:color="FFFFFF"/>
+              <w:right w:val="single" w:sz="6" w:space="0" w:color="FFFFFF"/>
+            </w:tcBorders>
+            <w:shd w:val="clear" w:color="auto" w:fill="90C226"/>
+            <w:hideMark/>
+          </w:tcPr>
+          <w:p>
+            <w:pPr>
+              <w:spacing w:before="100" w:beforeAutospacing="1" w:after="100" w:afterAutospacing="1" w:line="240" w:lineRule="auto"/>
+              <w:textAlignment w:val="baseline"/>
+              <w:rPr>
+                <w:rFonts w:ascii="Times New Roman" w:eastAsia="Times New Roman" w:hAnsi="Times New Roman" w:cs="Times New Roman"/>
+                <w:b/>
+                <w:bCs/>
+                <w:color w:val="FFFFFF"/>
+                <w:kern w:val="0"/>
+                <w:sz w:val="24"/>
+                <w:szCs w:val="24"/>
+                <w:lang w:eastAsia="nl-NL"/>
+                <w14:ligatures w14:val="none"/>
+              </w:rPr>
+            </w:pPr>
+            <w:r>
+              <w:rPr>
+                <w:rFonts w:ascii="Trebuchet MS" w:eastAsia="Times New Roman" w:hAnsi="Trebuchet MS" w:cs="Times New Roman"/>
+                <w:b/>
+                <w:bCs/>
+                <w:color w:val="FFFFFF"/>
+                <w:kern w:val="0"/>
+                <w:lang w:eastAsia="nl-NL"/>
+                <w14:ligatures w14:val="none"/>
+              </w:rPr>
+              <w:t>Werkelijk resultaat</w:t>
+            </w:r>
+            <w:r>
+              <w:rPr>
+                <w:rFonts w:ascii="Arial" w:eastAsia="Times New Roman" w:hAnsi="Arial" w:cs="Arial"/>
+                <w:b/>
+                <w:bCs/>
+                <w:color w:val="FFFFFF"/>
+                <w:kern w:val="0"/>
+                <w:lang w:eastAsia="nl-NL"/>
+                <w14:ligatures w14:val="none"/>
+              </w:rPr>
+              <w:t>​</w:t>
+            </w:r>
+          </w:p>
+        </w:tc>
+        <w:tc>
+          <w:tcPr>
+            <w:tcW w:w="10725" w:type="dxa"/>
+            <w:gridSpan w:val="6"/>
+            <w:tcBorders>
+              <w:top w:val="single" w:sz="6" w:space="0" w:color="FFFFFF"/>
+              <w:left w:val="single" w:sz="6" w:space="0" w:color="FFFFFF"/>
+              <w:bottom w:val="single" w:sz="6" w:space="0" w:color="FFFFFF"/>
+              <w:right w:val="single" w:sz="6" w:space="0" w:color="FFFFFF"/>
+            </w:tcBorders>
+            <w:shd w:val="clear" w:color="auto" w:fill="90C226"/>
+            <w:hideMark/>
+          </w:tcPr>
+          <w:p>
+            <w:pPr>
+              <w:spacing w:before="100" w:beforeAutospacing="1" w:after="100" w:afterAutospacing="1" w:line="240" w:lineRule="auto"/>
+              <w:textAlignment w:val="baseline"/>
+              <w:rPr>
+                <w:rFonts w:ascii="Times New Roman" w:eastAsia="Times New Roman" w:hAnsi="Times New Roman" w:cs="Times New Roman"/>
+                <w:b/>
+                <w:bCs/>
+                <w:color w:val="FFFFFF"/>
+                <w:kern w:val="0"/>
+                <w:sz w:val="24"/>
+                <w:szCs w:val="24"/>
+                <w:lang w:eastAsia="nl-NL"/>
+                <w14:ligatures w14:val="none"/>
+              </w:rPr>
+            </w:pPr>
+            <w:r>
+              <w:rPr>
+                <w:rFonts w:ascii="Trebuchet MS" w:eastAsia="Times New Roman" w:hAnsi="Trebuchet MS" w:cs="Times New Roman"/>
+                <w:b/>
+                <w:bCs/>
+                <w:color w:val="FFFFFF"/>
+                <w:kern w:val="0"/>
+                <w:lang w:eastAsia="nl-NL"/>
+                <w14:ligatures w14:val="none"/>
+              </w:rPr>
+              <w:t> </w:t>
+            </w:r>
+            <w:r>
+              <w:rPr>
+                <w:rFonts w:ascii="Arial" w:eastAsia="Times New Roman" w:hAnsi="Arial" w:cs="Arial"/>
+                <w:b/>
+                <w:bCs/>
+                <w:color w:val="FFFFFF"/>
+                <w:kern w:val="0"/>
+                <w:lang w:eastAsia="nl-NL"/>
+                <w14:ligatures w14:val="none"/>
+              </w:rPr>
+              <w:t>​</w:t>
+            </w:r>
+            <w:r>
+              <w:rPr>
+                <w:rFonts w:ascii="Arial" w:eastAsia="Times New Roman" w:hAnsi="Arial" w:cs="Arial"/>
+                <w:b/>
+                <w:bCs/>
+                <w:color w:val="FFFFFF"/>
+                <w:kern w:val="0"/>
+                <w:lang w:eastAsia="nl-NL"/>
+                <w14:ligatures w14:val="none"/>
+              </w:rPr>
+              <w:t>Hij blijft geselecteerd bij het her klikken</w:t>
+            </w:r>
+          </w:p>
+        </w:tc>
+      </w:tr>
+      <w:tr>
+        <w:trPr>
+          <w:trHeight w:val="1080"/>
+        </w:trPr>
+        <w:tc>
+          <w:tcPr>
+            <w:tcW w:w="3000" w:type="dxa"/>
+            <w:tcBorders>
+              <w:top w:val="single" w:sz="6" w:space="0" w:color="FFFFFF"/>
+              <w:left w:val="single" w:sz="6" w:space="0" w:color="FFFFFF"/>
+              <w:bottom w:val="single" w:sz="6" w:space="0" w:color="FFFFFF"/>
+              <w:right w:val="single" w:sz="6" w:space="0" w:color="FFFFFF"/>
+            </w:tcBorders>
+            <w:shd w:val="clear" w:color="auto" w:fill="90C226"/>
+            <w:hideMark/>
+          </w:tcPr>
+          <w:p>
+            <w:pPr>
+              <w:spacing w:before="100" w:beforeAutospacing="1" w:after="100" w:afterAutospacing="1" w:line="240" w:lineRule="auto"/>
+              <w:textAlignment w:val="baseline"/>
+              <w:rPr>
+                <w:rFonts w:ascii="Times New Roman" w:eastAsia="Times New Roman" w:hAnsi="Times New Roman" w:cs="Times New Roman"/>
+                <w:b/>
+                <w:bCs/>
+                <w:color w:val="FFFFFF"/>
+                <w:kern w:val="0"/>
+                <w:sz w:val="24"/>
+                <w:szCs w:val="24"/>
+                <w:lang w:eastAsia="nl-NL"/>
+                <w14:ligatures w14:val="none"/>
+              </w:rPr>
+            </w:pPr>
+            <w:r>
+              <w:rPr>
+                <w:rFonts w:ascii="Trebuchet MS" w:eastAsia="Times New Roman" w:hAnsi="Trebuchet MS" w:cs="Times New Roman"/>
+                <w:b/>
+                <w:bCs/>
+                <w:color w:val="FFFFFF"/>
+                <w:kern w:val="0"/>
+                <w:lang w:eastAsia="nl-NL"/>
+                <w14:ligatures w14:val="none"/>
+              </w:rPr>
+              <w:t>Aanpassingen</w:t>
+            </w:r>
+            <w:r>
+              <w:rPr>
+                <w:rFonts w:ascii="Arial" w:eastAsia="Times New Roman" w:hAnsi="Arial" w:cs="Arial"/>
+                <w:b/>
+                <w:bCs/>
+                <w:color w:val="FFFFFF"/>
+                <w:kern w:val="0"/>
+                <w:lang w:eastAsia="nl-NL"/>
+                <w14:ligatures w14:val="none"/>
+              </w:rPr>
+              <w:t>​</w:t>
+            </w:r>
+          </w:p>
+        </w:tc>
+        <w:tc>
+          <w:tcPr>
+            <w:tcW w:w="10725" w:type="dxa"/>
+            <w:gridSpan w:val="6"/>
+            <w:tcBorders>
+              <w:top w:val="single" w:sz="6" w:space="0" w:color="FFFFFF"/>
+              <w:left w:val="single" w:sz="6" w:space="0" w:color="FFFFFF"/>
+              <w:bottom w:val="single" w:sz="6" w:space="0" w:color="FFFFFF"/>
+              <w:right w:val="single" w:sz="6" w:space="0" w:color="FFFFFF"/>
+            </w:tcBorders>
+            <w:shd w:val="clear" w:color="auto" w:fill="90C226"/>
+            <w:hideMark/>
+          </w:tcPr>
+          <w:p>
+            <w:pPr>
+              <w:spacing w:before="100" w:beforeAutospacing="1" w:after="100" w:afterAutospacing="1" w:line="240" w:lineRule="auto"/>
+              <w:textAlignment w:val="baseline"/>
+              <w:rPr>
+                <w:rFonts w:ascii="Times New Roman" w:eastAsia="Times New Roman" w:hAnsi="Times New Roman" w:cs="Times New Roman"/>
+                <w:b/>
+                <w:bCs/>
+                <w:color w:val="FFFFFF"/>
+                <w:kern w:val="0"/>
+                <w:sz w:val="24"/>
+                <w:szCs w:val="24"/>
+                <w:lang w:eastAsia="nl-NL"/>
+                <w14:ligatures w14:val="none"/>
+              </w:rPr>
+            </w:pPr>
+            <w:r>
+              <w:rPr>
+                <w:rFonts w:ascii="Trebuchet MS" w:eastAsia="Times New Roman" w:hAnsi="Trebuchet MS" w:cs="Times New Roman"/>
+                <w:b/>
+                <w:bCs/>
+                <w:color w:val="FFFFFF"/>
+                <w:kern w:val="0"/>
+                <w:lang w:eastAsia="nl-NL"/>
+                <w14:ligatures w14:val="none"/>
+              </w:rPr>
+              <w:t> </w:t>
+            </w:r>
+            <w:r>
+              <w:rPr>
+                <w:rFonts w:ascii="Arial" w:eastAsia="Times New Roman" w:hAnsi="Arial" w:cs="Arial"/>
+                <w:b/>
+                <w:bCs/>
+                <w:color w:val="FFFFFF"/>
+                <w:kern w:val="0"/>
+                <w:lang w:eastAsia="nl-NL"/>
+                <w14:ligatures w14:val="none"/>
+              </w:rPr>
+              <w:t>​</w:t>
+            </w:r>
+            <w:r>
+              <w:rPr>
+                <w:rFonts w:ascii="Arial" w:eastAsia="Times New Roman" w:hAnsi="Arial" w:cs="Arial"/>
+                <w:b/>
+                <w:bCs/>
+                <w:color w:val="FFFFFF"/>
+                <w:kern w:val="0"/>
+                <w:lang w:eastAsia="nl-NL"/>
+                <w14:ligatures w14:val="none"/>
+              </w:rPr>
+              <w:t>Javascript reactie toegevoegd bij een event waar ik de skill opnieuw klik</w:t>
+            </w:r>
+          </w:p>
+        </w:tc>
+      </w:tr>
+      <w:tr>
+        <w:trPr>
+          <w:trHeight w:val="1080"/>
+        </w:trPr>
+        <w:tc>
+          <w:tcPr>
+            <w:tcW w:w="3000" w:type="dxa"/>
+            <w:tcBorders>
+              <w:top w:val="single" w:sz="6" w:space="0" w:color="FFFFFF"/>
+              <w:left w:val="single" w:sz="6" w:space="0" w:color="FFFFFF"/>
+              <w:bottom w:val="single" w:sz="6" w:space="0" w:color="FFFFFF"/>
+              <w:right w:val="single" w:sz="6" w:space="0" w:color="FFFFFF"/>
+            </w:tcBorders>
+            <w:shd w:val="clear" w:color="auto" w:fill="90C226"/>
+            <w:hideMark/>
+          </w:tcPr>
+          <w:p>
+            <w:pPr>
+              <w:spacing w:before="100" w:beforeAutospacing="1" w:after="100" w:afterAutospacing="1" w:line="240" w:lineRule="auto"/>
+              <w:textAlignment w:val="baseline"/>
+              <w:rPr>
+                <w:rFonts w:ascii="Times New Roman" w:eastAsia="Times New Roman" w:hAnsi="Times New Roman" w:cs="Times New Roman"/>
+                <w:b/>
+                <w:bCs/>
+                <w:color w:val="FFFFFF"/>
+                <w:kern w:val="0"/>
+                <w:sz w:val="24"/>
+                <w:szCs w:val="24"/>
+                <w:lang w:eastAsia="nl-NL"/>
+                <w14:ligatures w14:val="none"/>
+              </w:rPr>
+            </w:pPr>
+            <w:r>
+              <w:rPr>
+                <w:rFonts w:ascii="Trebuchet MS" w:eastAsia="Times New Roman" w:hAnsi="Trebuchet MS" w:cs="Times New Roman"/>
+                <w:b/>
+                <w:bCs/>
+                <w:color w:val="FFFFFF"/>
+                <w:kern w:val="0"/>
+                <w:lang w:eastAsia="nl-NL"/>
+                <w14:ligatures w14:val="none"/>
+              </w:rPr>
+              <w:t>Uitvoering</w:t>
+            </w:r>
+            <w:r>
+              <w:rPr>
+                <w:rFonts w:ascii="Arial" w:eastAsia="Times New Roman" w:hAnsi="Arial" w:cs="Arial"/>
+                <w:b/>
+                <w:bCs/>
+                <w:color w:val="FFFFFF"/>
+                <w:kern w:val="0"/>
+                <w:lang w:eastAsia="nl-NL"/>
+                <w14:ligatures w14:val="none"/>
+              </w:rPr>
+              <w:t>​</w:t>
+            </w:r>
+          </w:p>
+        </w:tc>
+        <w:tc>
+          <w:tcPr>
+            <w:tcW w:w="990" w:type="dxa"/>
+            <w:tcBorders>
+              <w:top w:val="single" w:sz="6" w:space="0" w:color="FFFFFF"/>
+              <w:left w:val="single" w:sz="6" w:space="0" w:color="FFFFFF"/>
+              <w:bottom w:val="single" w:sz="6" w:space="0" w:color="FFFFFF"/>
+              <w:right w:val="single" w:sz="6" w:space="0" w:color="FFFFFF"/>
+            </w:tcBorders>
+            <w:shd w:val="clear" w:color="auto" w:fill="90C226"/>
+            <w:hideMark/>
+          </w:tcPr>
+          <w:p>
+            <w:pPr>
+              <w:spacing w:before="100" w:beforeAutospacing="1" w:after="100" w:afterAutospacing="1" w:line="240" w:lineRule="auto"/>
+              <w:textAlignment w:val="baseline"/>
+              <w:rPr>
+                <w:rFonts w:ascii="Times New Roman" w:eastAsia="Times New Roman" w:hAnsi="Times New Roman" w:cs="Times New Roman"/>
+                <w:b/>
+                <w:bCs/>
+                <w:color w:val="FFFFFF"/>
+                <w:kern w:val="0"/>
+                <w:sz w:val="24"/>
+                <w:szCs w:val="24"/>
+                <w:lang w:eastAsia="nl-NL"/>
+                <w14:ligatures w14:val="none"/>
+              </w:rPr>
+            </w:pPr>
+            <w:r>
+              <w:rPr>
+                <w:rFonts w:ascii="Trebuchet MS" w:eastAsia="Times New Roman" w:hAnsi="Trebuchet MS" w:cs="Times New Roman"/>
+                <w:b/>
+                <w:bCs/>
+                <w:color w:val="FFFFFF"/>
+                <w:kern w:val="0"/>
+                <w:position w:val="1"/>
+                <w:lang w:eastAsia="nl-NL"/>
+                <w14:ligatures w14:val="none"/>
+              </w:rPr>
+              <w:t>Uren</w:t>
+            </w:r>
+            <w:r>
+              <w:rPr>
+                <w:rFonts w:ascii="Arial" w:eastAsia="Times New Roman" w:hAnsi="Arial" w:cs="Arial"/>
+                <w:b/>
+                <w:bCs/>
+                <w:color w:val="FFFFFF"/>
+                <w:kern w:val="0"/>
+                <w:lang w:eastAsia="nl-NL"/>
+                <w14:ligatures w14:val="none"/>
+              </w:rPr>
+              <w:t>​</w:t>
+            </w:r>
+          </w:p>
+        </w:tc>
+        <w:tc>
+          <w:tcPr>
+            <w:tcW w:w="2190" w:type="dxa"/>
+            <w:tcBorders>
+              <w:top w:val="single" w:sz="6" w:space="0" w:color="FFFFFF"/>
+              <w:left w:val="single" w:sz="6" w:space="0" w:color="FFFFFF"/>
+              <w:bottom w:val="single" w:sz="6" w:space="0" w:color="FFFFFF"/>
+              <w:right w:val="single" w:sz="6" w:space="0" w:color="FFFFFF"/>
+            </w:tcBorders>
+            <w:shd w:val="clear" w:color="auto" w:fill="90C226"/>
+            <w:hideMark/>
+          </w:tcPr>
+          <w:p>
+            <w:pPr>
+              <w:spacing w:before="100" w:beforeAutospacing="1" w:after="100" w:afterAutospacing="1" w:line="240" w:lineRule="auto"/>
+              <w:textAlignment w:val="baseline"/>
+              <w:rPr>
+                <w:rFonts w:ascii="Times New Roman" w:eastAsia="Times New Roman" w:hAnsi="Times New Roman" w:cs="Times New Roman"/>
+                <w:b/>
+                <w:bCs/>
+                <w:color w:val="FFFFFF"/>
+                <w:kern w:val="0"/>
+                <w:sz w:val="24"/>
+                <w:szCs w:val="24"/>
+                <w:lang w:eastAsia="nl-NL"/>
+                <w14:ligatures w14:val="none"/>
+              </w:rPr>
+            </w:pPr>
+            <w:r>
+              <w:rPr>
+                <w:rFonts w:ascii="Trebuchet MS" w:eastAsia="Times New Roman" w:hAnsi="Trebuchet MS" w:cs="Times New Roman"/>
+                <w:b/>
+                <w:bCs/>
+                <w:color w:val="FFFFFF"/>
+                <w:kern w:val="0"/>
+                <w:position w:val="1"/>
+                <w:lang w:eastAsia="nl-NL"/>
+                <w14:ligatures w14:val="none"/>
+              </w:rPr>
+              <w:t> </w:t>
+            </w:r>
+            <w:r>
+              <w:rPr>
+                <w:rFonts w:ascii="Arial" w:eastAsia="Times New Roman" w:hAnsi="Arial" w:cs="Arial"/>
+                <w:b/>
+                <w:bCs/>
+                <w:color w:val="FFFFFF"/>
+                <w:kern w:val="0"/>
+                <w:lang w:eastAsia="nl-NL"/>
+                <w14:ligatures w14:val="none"/>
+              </w:rPr>
+              <w:t>​</w:t>
+            </w:r>
+            <w:r>
+              <w:rPr>
+                <w:rFonts w:ascii="Arial" w:eastAsia="Times New Roman" w:hAnsi="Arial" w:cs="Arial"/>
+                <w:b/>
+                <w:bCs/>
+                <w:color w:val="FFFFFF"/>
+                <w:kern w:val="0"/>
+                <w:lang w:eastAsia="nl-NL"/>
+                <w14:ligatures w14:val="none"/>
+              </w:rPr>
+              <w:t>1</w:t>
+            </w:r>
+          </w:p>
+        </w:tc>
+        <w:tc>
+          <w:tcPr>
+            <w:tcW w:w="1530" w:type="dxa"/>
+            <w:tcBorders>
+              <w:top w:val="single" w:sz="6" w:space="0" w:color="FFFFFF"/>
+              <w:left w:val="single" w:sz="6" w:space="0" w:color="FFFFFF"/>
+              <w:bottom w:val="single" w:sz="6" w:space="0" w:color="FFFFFF"/>
+              <w:right w:val="single" w:sz="6" w:space="0" w:color="FFFFFF"/>
+            </w:tcBorders>
+            <w:shd w:val="clear" w:color="auto" w:fill="90C226"/>
+            <w:hideMark/>
+          </w:tcPr>
+          <w:p>
+            <w:pPr>
+              <w:spacing w:before="100" w:beforeAutospacing="1" w:after="100" w:afterAutospacing="1" w:line="240" w:lineRule="auto"/>
+              <w:textAlignment w:val="baseline"/>
+              <w:rPr>
+                <w:rFonts w:ascii="Times New Roman" w:eastAsia="Times New Roman" w:hAnsi="Times New Roman" w:cs="Times New Roman"/>
+                <w:b/>
+                <w:bCs/>
+                <w:color w:val="FFFFFF"/>
+                <w:kern w:val="0"/>
+                <w:sz w:val="24"/>
+                <w:szCs w:val="24"/>
+                <w:lang w:eastAsia="nl-NL"/>
+                <w14:ligatures w14:val="none"/>
+              </w:rPr>
+            </w:pPr>
+            <w:r>
+              <w:rPr>
+                <w:rFonts w:ascii="Trebuchet MS" w:eastAsia="Times New Roman" w:hAnsi="Trebuchet MS" w:cs="Times New Roman"/>
+                <w:b/>
+                <w:bCs/>
+                <w:color w:val="FFFFFF"/>
+                <w:kern w:val="0"/>
+                <w:lang w:eastAsia="nl-NL"/>
+                <w14:ligatures w14:val="none"/>
+              </w:rPr>
+              <w:t>Prioriteit</w:t>
+            </w:r>
+            <w:r>
+              <w:rPr>
+                <w:rFonts w:ascii="Trebuchet MS" w:eastAsia="Times New Roman" w:hAnsi="Trebuchet MS" w:cs="Times New Roman"/>
+                <w:b/>
+                <w:bCs/>
+                <w:color w:val="FFFFFF"/>
+                <w:kern w:val="0"/>
+                <w:sz w:val="14"/>
+                <w:szCs w:val="14"/>
+                <w:vertAlign w:val="superscript"/>
+                <w:lang w:eastAsia="nl-NL"/>
+                <w14:ligatures w14:val="none"/>
+              </w:rPr>
+              <w:t>*</w:t>
+            </w:r>
+            <w:r>
+              <w:rPr>
+                <w:rFonts w:ascii="Arial" w:eastAsia="Times New Roman" w:hAnsi="Arial" w:cs="Arial"/>
+                <w:b/>
+                <w:bCs/>
+                <w:color w:val="FFFFFF"/>
+                <w:kern w:val="0"/>
+                <w:sz w:val="14"/>
+                <w:szCs w:val="14"/>
+                <w:lang w:eastAsia="nl-NL"/>
+                <w14:ligatures w14:val="none"/>
+              </w:rPr>
+              <w:t>​</w:t>
+            </w:r>
+          </w:p>
+        </w:tc>
+        <w:tc>
+          <w:tcPr>
+            <w:tcW w:w="2475" w:type="dxa"/>
+            <w:tcBorders>
+              <w:top w:val="single" w:sz="6" w:space="0" w:color="FFFFFF"/>
+              <w:left w:val="single" w:sz="6" w:space="0" w:color="FFFFFF"/>
+              <w:bottom w:val="single" w:sz="6" w:space="0" w:color="FFFFFF"/>
+              <w:right w:val="single" w:sz="6" w:space="0" w:color="FFFFFF"/>
+            </w:tcBorders>
+            <w:shd w:val="clear" w:color="auto" w:fill="90C226"/>
+            <w:hideMark/>
+          </w:tcPr>
+          <w:p>
+            <w:pPr>
+              <w:spacing w:before="100" w:beforeAutospacing="1" w:after="100" w:afterAutospacing="1" w:line="240" w:lineRule="auto"/>
+              <w:textAlignment w:val="baseline"/>
+              <w:rPr>
+                <w:rFonts w:ascii="Times New Roman" w:eastAsia="Times New Roman" w:hAnsi="Times New Roman" w:cs="Times New Roman"/>
+                <w:b/>
+                <w:bCs/>
+                <w:color w:val="FFFFFF"/>
+                <w:kern w:val="0"/>
+                <w:sz w:val="24"/>
+                <w:szCs w:val="24"/>
+                <w:lang w:eastAsia="nl-NL"/>
+                <w14:ligatures w14:val="none"/>
+              </w:rPr>
+            </w:pPr>
+            <w:r>
+              <w:rPr>
+                <w:rFonts w:ascii="Trebuchet MS" w:eastAsia="Times New Roman" w:hAnsi="Trebuchet MS" w:cs="Times New Roman"/>
+                <w:b/>
+                <w:bCs/>
+                <w:color w:val="FFFFFF"/>
+                <w:kern w:val="0"/>
+                <w:lang w:eastAsia="nl-NL"/>
+                <w14:ligatures w14:val="none"/>
+              </w:rPr>
+              <w:t> </w:t>
+            </w:r>
+            <w:r>
+              <w:rPr>
+                <w:rFonts w:ascii="Arial" w:eastAsia="Times New Roman" w:hAnsi="Arial" w:cs="Arial"/>
+                <w:b/>
+                <w:bCs/>
+                <w:color w:val="FFFFFF"/>
+                <w:kern w:val="0"/>
+                <w:lang w:eastAsia="nl-NL"/>
+                <w14:ligatures w14:val="none"/>
+              </w:rPr>
+              <w:t>​</w:t>
+            </w:r>
+            <w:r>
+              <w:rPr>
+                <w:rFonts w:ascii="Arial" w:eastAsia="Times New Roman" w:hAnsi="Arial" w:cs="Arial"/>
+                <w:b/>
+                <w:bCs/>
+                <w:color w:val="FFFFFF"/>
+                <w:kern w:val="0"/>
+                <w:lang w:eastAsia="nl-NL"/>
+                <w14:ligatures w14:val="none"/>
+              </w:rPr>
+              <w:t>2</w:t>
             </w:r>
           </w:p>
         </w:tc>

</xml_diff>